<commit_message>
updates to rendered versions with edits
</commit_message>
<xml_diff>
--- a/Manuscript/output/htw_manuscript.docx
+++ b/Manuscript/output/htw_manuscript.docx
@@ -102,14 +102,6 @@
       </w:r>
       <w:r>
         <w:t xml:space="preserve">Goldstone</w:t>
-      </w:r>
-    </w:p>
-    <w:p>
-      <w:pPr>
-        <w:pStyle w:val="Date"/>
-      </w:pPr>
-      <w:r>
-        <w:t xml:space="preserve">2024-05-20</w:t>
       </w:r>
     </w:p>
     <w:sdt>
@@ -405,7 +397,7 @@
         <w:t xml:space="preserve">. The present study seeks to contribute to the large body of existing research by examining the influence of variability in visuomotor function learning - a domain in which it has been relatively under-studied.</w:t>
       </w:r>
     </w:p>
-    <w:bookmarkStart w:id="25" w:name="function-learning-and-extrapolation"/>
+    <w:bookmarkStart w:id="24" w:name="function-learning-and-extrapolation"/>
     <w:p>
       <w:pPr>
         <w:pStyle w:val="Heading2"/>
@@ -453,7 +445,7 @@
         <w:t xml:space="preserve">)</w:t>
       </w:r>
       <w:r>
-        <w:t xml:space="preserve">, or situations where observers are presented with an incomplete scatterplot or line graph and make predictions about regions of the plot that don’t contain data</w:t>
+        <w:t xml:space="preserve">, or situations where observers are presented with an incomplete scatterplot or line graph and make predictions about regions of the plot that do not contain data</w:t>
       </w:r>
       <w:r>
         <w:t xml:space="preserve"> </w:t>
@@ -515,7 +507,7 @@
         <w:t xml:space="preserve">)</w:t>
       </w:r>
       <w:r>
-        <w:t xml:space="preserve">.</w:t>
+        <w:t xml:space="preserve">. Studies of function learning often compare the difficulty of learning functions of different underlying forms (e.g. linear, bi-linear, power, sinusoidal), and the extent to which participants can accurately respond to novel inputs that fall in-between previously experienced inputs (interpolation testing), or that fall outside the range of previously experienced inputs (extrapolation).</w:t>
       </w:r>
     </w:p>
     <w:p>
@@ -540,7 +532,7 @@
         <w:t xml:space="preserve"> </w:t>
       </w:r>
       <w:r>
-        <w:t xml:space="preserve">conducted the earliest work on function learning. Input stimuli and output responses were both lines of varying length. The correct output response was related to the length of the input line by a linear, quadratic, or random function. Participants in the linear and quadratic performed above chance levels during extrapolation testing, with those in the linear condition performing the best overall. Carroll argued that these results were best explained by a ruled based model wherein learners form an abstract representation of the underlying function. Subsequent work by</w:t>
+        <w:t xml:space="preserve">conducted the earliest work on function learning. Input stimuli and output responses were both lines of varying length. The correct output response was related to the length of the input line by a linear, quadratic, or random function. Participants in the linear and quadratic performed above chance levels during extrapolation testing, with those in the linear condition performing the best overall. Carroll argued that these results were best explained by a rule-based model wherein learners form an abstract representation of the underlying function. Subsequent work by</w:t>
       </w:r>
       <w:r>
         <w:t xml:space="preserve"> </w:t>
@@ -560,7 +552,7 @@
         <w:t xml:space="preserve">)</w:t>
       </w:r>
       <w:r>
-        <w:t xml:space="preserve">,testing a wider array of functional forms, provided further evidence for superior extrapolation in tasks with linear functions. Brehmer argued that individuals start out with an assumption of a linear function, but given sufficient error will progressively test alternative hypothesis with polynomials of greater degree.</w:t>
+        <w:t xml:space="preserve">, testing a wider array of functional forms, provided further evidence for superior extrapolation in tasks with linear functions. Brehmer argued that individuals start out assuming a linear function, but given sufficient error will progressively test alternative hypotheses with polynomials of greater degree.</w:t>
       </w:r>
       <w:r>
         <w:t xml:space="preserve"> </w:t>
@@ -583,7 +575,7 @@
         <w:t xml:space="preserve"> </w:t>
       </w:r>
       <w:r>
-        <w:t xml:space="preserve">employed a visuomotor function learning task, wherein participants were trained on examples from an unknown function relating the length of an input line to the duration of a response (time between keystrokes). In this domain, participants performed best when the relation between line length and response duration was determined by a power, as opposed to linear function. Koh &amp; Meyer developed the log-polynomial adaptive-regression model to account for their results.</w:t>
+        <w:t xml:space="preserve">employed a visuomotor function learning task, wherein participants were trained on examples from an unknown function relating the length of an input line to the duration of a response (time between keystrokes). In this domain, participants performed best when the relation between line length and response duration was determined by a power law, as opposed to linear function. Koh and Meyer developed the log-polynomial adaptive-regression model to account for their results.</w:t>
       </w:r>
     </w:p>
     <w:p>
@@ -591,7 +583,7 @@
         <w:pStyle w:val="BodyText"/>
       </w:pPr>
       <w:r>
-        <w:t xml:space="preserve">The first significant challenge to the rule-based accounts of function learning was put forth by</w:t>
+        <w:t xml:space="preserve">The first significant challenge to rule-based accounts of function learning was put forth by</w:t>
       </w:r>
       <w:r>
         <w:t xml:space="preserve"> </w:t>
@@ -614,7 +606,7 @@
         <w:t xml:space="preserve"> </w:t>
       </w:r>
       <w:r>
-        <w:t xml:space="preserve">. In their task, participants learned to associate stimulus magnitudes with response magnitudes that were related via either linear, exponential, or quadratic function. Participants approached ceiling performance by the end of training in each function condition, and were able to correctly respond in interpolation testing trials. All three conditions demonstrated some capacity for extrapolation, however participants in the linear condition tended to underestimate the true function, while exponential and quadratic participants reliably overestimated the true function on extrapolation trials. Extrapolation and interpolation performance are depicted in</w:t>
+        <w:t xml:space="preserve">. In their task, participants learned to associate stimulus magnitudes with response magnitudes that were related via either linear, exponential, or quadratic function. Participants approached ceiling performance by the end of training in each function condition, and were able to accurately respond on interpolation testing trials. All three conditions demonstrated some capacity for extrapolation, however participants in the linear condition tended to underestimate the true function, while exponential and quadratic participants reliably overestimated the true function on extrapolation trials. Extrapolation and interpolation performances are depicted in</w:t>
       </w:r>
       <w:r>
         <w:t xml:space="preserve"> </w:t>
@@ -636,7 +628,7 @@
         <w:pStyle w:val="BodyText"/>
       </w:pPr>
       <w:r>
-        <w:t xml:space="preserve">The authors evaluated both of the rule-based models introduced in earlier research (with some modifications enabling trial-by-trial learning). The polynomial hypothesis testing model</w:t>
+        <w:t xml:space="preserve">The authors evaluated the rule-based models introduced in earlier research (with some modifications enabling trial-by-trial learning). The polynomial hypothesis testing model</w:t>
       </w:r>
       <w:r>
         <w:t xml:space="preserve"> </w:t>
@@ -673,7 +665,7 @@
         <w:t xml:space="preserve"> </w:t>
       </w:r>
       <w:r>
-        <w:t xml:space="preserve">tended to mimic the true function closely in extrapolation, and thus offered a poor account of the human data. The log-polynomial adaptive regression model</w:t>
+        <w:t xml:space="preserve">tended to mimic the true function closely in extrapolation, and thus offered a poor account of the under and over-estimation biases shown in the human data. The log-polynomial adaptive regression model</w:t>
       </w:r>
       <w:r>
         <w:t xml:space="preserve"> </w:t>
@@ -724,20 +716,34 @@
         <w:t xml:space="preserve">)</w:t>
       </w:r>
       <w:r>
-        <w:t xml:space="preserve">. ALM belongs to the general class of radial-basis function neural networks, and can be considered a similarity-based model in the sense that the nodes in the input layer of the network are activated as a function of distance. The EXAM model retains the same similarity based activation and associative learning mechanisms as ALM, while being augmented with a linear rule response mechanism. When presented with novel stimuli, EXAM will retrieve the most similar input-output examples encountered during training, and from those examples compute a local slope. ALM was able to provide a good account of participant training and interpolation data in all three function conditions, however it was unable to extrapolate. EXAM, on the other hand, was able to reproduce both the extrapolation underestimation, as well as the quadratic and exponential overestimation patterns exhibited by the human participants. Subsequent research identified some limitations in EXAM’s ability to account for cases where human participants learn and extrapolate sinusoidal function</w:t>
-      </w:r>
-      <w:r>
-        <w:t xml:space="preserve"> </w:t>
-      </w:r>
-      <w:r>
-        <w:t xml:space="preserve">Bott &amp; Heit (</w:t>
+        <w:t xml:space="preserve">. ALM belongs to the general class of radial-basis function neural networks, and can be considered a similarity-based model in the sense that the nodes in the input layer of the network are activated as a function of distance (see</w:t>
+      </w:r>
+      <w:r>
+        <w:t xml:space="preserve"> </w:t>
+      </w:r>
+      <w:hyperlink w:anchor="fig-alm-diagram">
+        <w:r>
+          <w:rPr>
+            <w:rStyle w:val="Hyperlink"/>
+          </w:rPr>
+          <w:t xml:space="preserve">Figure 17</w:t>
+        </w:r>
+      </w:hyperlink>
+      <w:r>
+        <w:t xml:space="preserve">). The EXAM model retains the same similarity-based activation and associative learning mechanisms as ALM, while being augmented with a linear rule response mechanism. When presented with novel stimuli, EXAM will retrieve the most similar input-output examples encountered during training, and from those examples compute a local slope. ALM was able to provide a good account of participants’ training and interpolation data in all three function conditions, however it was unable to extrapolate. EXAM, by contrast, was able to reproduce both the extrapolation underestimation, as well as the quadratic and exponential overestimation patterns exhibited by the human participants. Subsequent research identified some limitations in EXAM’s ability to account for cases where human participants learn and extrapolate a sinusoidal function</w:t>
+      </w:r>
+      <w:r>
+        <w:t xml:space="preserve"> </w:t>
+      </w:r>
+      <w:r>
+        <w:t xml:space="preserve">(</w:t>
       </w:r>
       <w:hyperlink w:anchor="Xa44c513e8b953936c2872f16be938b25afbc6c8">
         <w:r>
           <w:rPr>
             <w:rStyle w:val="Hyperlink"/>
           </w:rPr>
-          <w:t xml:space="preserve">2004</w:t>
+          <w:t xml:space="preserve">Bott &amp; Heit, 2004</w:t>
         </w:r>
       </w:hyperlink>
       <w:r>
@@ -753,34 +759,34 @@
         <w:t xml:space="preserve"> </w:t>
       </w:r>
       <w:r>
-        <w:t xml:space="preserve">Kalish et al. (</w:t>
+        <w:t xml:space="preserve">(</w:t>
       </w:r>
       <w:hyperlink w:anchor="ref-kalishPopulationLinearExperts2004">
         <w:r>
           <w:rPr>
             <w:rStyle w:val="Hyperlink"/>
           </w:rPr>
-          <w:t xml:space="preserve">2004</w:t>
+          <w:t xml:space="preserve">Kalish et al., 2004</w:t>
         </w:r>
       </w:hyperlink>
       <w:r>
         <w:t xml:space="preserve">)</w:t>
       </w:r>
       <w:r>
-        <w:t xml:space="preserve">, though EXAM has been shown to provide a good account of human learning and extrapolation in tasks with bi-linear, V shaped input spaces</w:t>
-      </w:r>
-      <w:r>
-        <w:t xml:space="preserve"> </w:t>
-      </w:r>
-      <w:r>
-        <w:t xml:space="preserve">Mcdaniel et al. (</w:t>
+        <w:t xml:space="preserve">, though EXAM has been shown to provide a good account of human learning and extrapolation in tasks with bi-linear, V-shaped input spaces</w:t>
+      </w:r>
+      <w:r>
+        <w:t xml:space="preserve"> </w:t>
+      </w:r>
+      <w:r>
+        <w:t xml:space="preserve">(</w:t>
       </w:r>
       <w:hyperlink w:anchor="X11f5d5b369bd61c109baf65d1e55e39f773ac1b">
         <w:r>
           <w:rPr>
             <w:rStyle w:val="Hyperlink"/>
           </w:rPr>
-          <w:t xml:space="preserve">2009</w:t>
+          <w:t xml:space="preserve">Mcdaniel et al., 2009</w:t>
         </w:r>
       </w:hyperlink>
       <w:r>
@@ -788,77 +794,6 @@
       </w:r>
       <w:r>
         <w:t xml:space="preserve">.</w:t>
-      </w:r>
-    </w:p>
-    <w:bookmarkStart w:id="24" w:name="variability-and-function-learning"/>
-    <w:p>
-      <w:pPr>
-        <w:pStyle w:val="Heading3"/>
-      </w:pPr>
-      <w:r>
-        <w:t xml:space="preserve">Variability and Function Learning</w:t>
-      </w:r>
-    </w:p>
-    <w:p>
-      <w:pPr>
-        <w:pStyle w:val="FirstParagraph"/>
-      </w:pPr>
-      <w:r>
-        <w:t xml:space="preserve">The influence of variability on function learning tasks has received relatively little attention. The study by</w:t>
-      </w:r>
-      <w:r>
-        <w:t xml:space="preserve"> </w:t>
-      </w:r>
-      <w:r>
-        <w:t xml:space="preserve">DeLosh et al. (</w:t>
-      </w:r>
-      <w:hyperlink w:anchor="ref-deloshExtrapolationSineQua1997">
-        <w:r>
-          <w:rPr>
-            <w:rStyle w:val="Hyperlink"/>
-          </w:rPr>
-          <w:t xml:space="preserve">1997</w:t>
-        </w:r>
-      </w:hyperlink>
-      <w:r>
-        <w:t xml:space="preserve">)</w:t>
-      </w:r>
-      <w:r>
-        <w:t xml:space="preserve"> </w:t>
-      </w:r>
-      <w:r>
-        <w:t xml:space="preserve">(described in detail above) did include a variability manipulation (referred to as density in their paper), wherein participants were trained with either either 8, 20, or 50 unique input-output pairs, with the total number of training trials held constant. They found a minimal influence of variability on training performance, and no difference between groups in interpolation or extrapolation, with all three variability conditions displaying accurate interpolation, and linearly biased extrapolation that was well accounted for by the EXAM model.</w:t>
-      </w:r>
-    </w:p>
-    <w:p>
-      <w:pPr>
-        <w:pStyle w:val="BodyText"/>
-      </w:pPr>
-      <w:r>
-        <w:t xml:space="preserve">In the domain of visuomotor learning,</w:t>
-      </w:r>
-      <w:r>
-        <w:t xml:space="preserve"> </w:t>
-      </w:r>
-      <w:r>
-        <w:t xml:space="preserve">van Dam &amp; Ernst (</w:t>
-      </w:r>
-      <w:hyperlink w:anchor="ref-vandamMappingShapeVisuomotor2015">
-        <w:r>
-          <w:rPr>
-            <w:rStyle w:val="Hyperlink"/>
-          </w:rPr>
-          <w:t xml:space="preserve">2015</w:t>
-        </w:r>
-      </w:hyperlink>
-      <w:r>
-        <w:t xml:space="preserve">)</w:t>
-      </w:r>
-      <w:r>
-        <w:t xml:space="preserve"> </w:t>
-      </w:r>
-      <w:r>
-        <w:t xml:space="preserve">employed a task which required participants to learn a linear function between the spikiness of shape stimuli and the correct horizontal position to make a rapid pointing response. The shapes ranged from very spiky to completely circular at the extreme ends of the space. Participants trained with intermediate shapes from a lower variation (2 shapes) or higher variation (5 shapes) condition, with the 2 items of the lower varied condition matching the items used on the extreme ends of the higher variation training space. Learning was significantly slower in the higher variation group. However, the two conditions did not differ when tested with novel shapes, with both groups producing extrapolation responses of comparable magnitudes to the most similar training item, rather than in accordance with the true linear function. The authors accounted for both learning and extrapolation performance with a Bayesian learning model. Similar to ALM, the bayesian model assumes that generalization occurs as a Gaussian function of the distance between stimuli. However unlike ALM, the bayesian learning model utilizes more elaborate probabilistic stimulus representations, with a separate Kalman Filter for each shape stimulus.</w:t>
       </w:r>
     </w:p>
     <w:tbl>
@@ -933,7 +868,7 @@
               <w:pStyle w:val="ImageCaption"/>
             </w:pPr>
             <w:r>
-              <w:t xml:space="preserve">Figure 1: Generalization reproduced patterns from DeLosh et al. (1997) Figure 3. Stimulii that fall within the dashed lines are interpolations of the training examples.</w:t>
+              <w:t xml:space="preserve">Figure 1: The generalization patterns of human particpiants observed in DeLosh et al. (1997) (reproduced from Figure 3 in their manuscript). Dots represent the average responses of human participants, and solid lines represent the true functions. The dashed vertical lines indicate the lower and upper bounds of the trained examples. Stimulii that fall within the dashed lines are interpolations of the training examples, while those that fall outside the dashed lines are extrapolations.</w:t>
             </w:r>
           </w:p>
           <w:bookmarkEnd w:id="23"/>
@@ -941,6 +876,77 @@
       </w:tr>
     </w:tbl>
     <w:bookmarkEnd w:id="24"/>
+    <w:bookmarkStart w:id="25" w:name="variability-and-function-learning"/>
+    <w:p>
+      <w:pPr>
+        <w:pStyle w:val="Heading2"/>
+      </w:pPr>
+      <w:r>
+        <w:t xml:space="preserve">Variability and Function Learning</w:t>
+      </w:r>
+    </w:p>
+    <w:p>
+      <w:pPr>
+        <w:pStyle w:val="FirstParagraph"/>
+      </w:pPr>
+      <w:r>
+        <w:t xml:space="preserve">The influence of variability on function learning tasks has received relatively little attention. The study by</w:t>
+      </w:r>
+      <w:r>
+        <w:t xml:space="preserve"> </w:t>
+      </w:r>
+      <w:r>
+        <w:t xml:space="preserve">DeLosh et al. (</w:t>
+      </w:r>
+      <w:hyperlink w:anchor="ref-deloshExtrapolationSineQua1997">
+        <w:r>
+          <w:rPr>
+            <w:rStyle w:val="Hyperlink"/>
+          </w:rPr>
+          <w:t xml:space="preserve">1997</w:t>
+        </w:r>
+      </w:hyperlink>
+      <w:r>
+        <w:t xml:space="preserve">)</w:t>
+      </w:r>
+      <w:r>
+        <w:t xml:space="preserve"> </w:t>
+      </w:r>
+      <w:r>
+        <w:t xml:space="preserve">(described in detail above) did include a variability manipulation (referred to as density in their paper), wherein participants were trained with either 8, 20, or 50 unique input-output pairs, with the total number of training trials held constant. They found a minimal influence of variability on training performance, and no difference between groups in interpolation or extrapolation, with all three variability conditions displaying accurate interpolation, and linearly biased extrapolation that was well accounted for by the EXAM model.</w:t>
+      </w:r>
+    </w:p>
+    <w:p>
+      <w:pPr>
+        <w:pStyle w:val="BodyText"/>
+      </w:pPr>
+      <w:r>
+        <w:t xml:space="preserve">In the domain of visuomotor learning,</w:t>
+      </w:r>
+      <w:r>
+        <w:t xml:space="preserve"> </w:t>
+      </w:r>
+      <w:r>
+        <w:t xml:space="preserve">van Dam &amp; Ernst (</w:t>
+      </w:r>
+      <w:hyperlink w:anchor="ref-vandamMappingShapeVisuomotor2015">
+        <w:r>
+          <w:rPr>
+            <w:rStyle w:val="Hyperlink"/>
+          </w:rPr>
+          <w:t xml:space="preserve">2015</w:t>
+        </w:r>
+      </w:hyperlink>
+      <w:r>
+        <w:t xml:space="preserve">)</w:t>
+      </w:r>
+      <w:r>
+        <w:t xml:space="preserve"> </w:t>
+      </w:r>
+      <w:r>
+        <w:t xml:space="preserve">employed a task which required participants to learn a linear function between the spikiness of shape stimuli and the correct horizontal position to make a rapid pointing response. The shapes ranged from very spiky to completely circular at the extreme ends of the space. Participants trained with intermediate shapes having lower variation (2 shapes) or higher variation (5 shapes) condition, with the 2 items of the lower variation condition matching the items used on the extreme ends of the higher variation training space. Learning was significantly slower in the higher variation group. However, the two conditions did not differ when tested with novel shapes, with both groups producing extrapolation responses of comparable magnitude to the most similar training item, rather than in accordance with the true linear function. The authors accounted for both learning and extrapolation performance with a Bayesian learning model. Similar to ALM, the model assumes that generalization occurs as a Gaussian function of the distance between stimuli. However, unlike ALM, the Bayesian learning model utilizes more elaborate probabilistic stimulus representations, with a separate Kalman Filter for each shape stimulus.</w:t>
+      </w:r>
+    </w:p>
     <w:bookmarkEnd w:id="25"/>
     <w:bookmarkStart w:id="26" w:name="overview-of-present-study"/>
     <w:p>
@@ -956,7 +962,7 @@
         <w:pStyle w:val="FirstParagraph"/>
       </w:pPr>
       <w:r>
-        <w:t xml:space="preserve">The present study investigates the influence of training variability on learning, generalization, and extrapolation in a uni-dimensional visuomotor function learning task. To the best of our knowledge, this research is the first to employ the classic constant vs. varied training manipulation, commonly used in the literature on the benefits of variability, in the context of a uni-dimensional function learning task. Across three experiments, we compare constant and varied training conditions in terms of learning performance, extrapolation accuracy, and the ability to reliably discriminate between stimuli.</w:t>
+        <w:t xml:space="preserve">The present study investigates the influence of training variability on learning, generalization, and extrapolation in a uni-dimensional visuomotor function learning task. To the best of our knowledge, this research is the first to employ the classic constant vs. varied training manipulation, commonly used in the literature studying the benefits of variability, in the context of a uni-dimensional function learning task. Across three experiments, we compare constant and varied training conditions in terms of learning performance, extrapolation accuracy, and the ability to reliably discriminate between stimuli.</w:t>
       </w:r>
     </w:p>
     <w:p>

</xml_diff>

<commit_message>
update with Rob's edits - up through modelling results
</commit_message>
<xml_diff>
--- a/Manuscript/output/htw_manuscript.docx
+++ b/Manuscript/output/htw_manuscript.docx
@@ -104,44 +104,6 @@
         <w:t xml:space="preserve">Goldstone</w:t>
       </w:r>
     </w:p>
-    <w:sdt>
-      <w:sdtPr>
-        <w:docPartObj>
-          <w:docPartGallery w:val="Table of Contents"/>
-          <w:docPartUnique/>
-        </w:docPartObj>
-      </w:sdtPr>
-      <w:sdtContent>
-        <w:p>
-          <w:pPr>
-            <w:pStyle w:val="TOCHeading"/>
-          </w:pPr>
-          <w:r>
-            <w:t xml:space="preserve">Table</w:t>
-          </w:r>
-          <w:r>
-            <w:t xml:space="preserve"> </w:t>
-          </w:r>
-          <w:r>
-            <w:t xml:space="preserve">of</w:t>
-          </w:r>
-          <w:r>
-            <w:t xml:space="preserve"> </w:t>
-          </w:r>
-          <w:r>
-            <w:t xml:space="preserve">contents</w:t>
-          </w:r>
-        </w:p>
-        <w:p>
-          <w:r>
-            <w:fldChar w:fldCharType="begin" w:dirty="true"/>
-            <w:instrText xml:space="preserve">TOC \o "1-3" \h \z \u</w:instrText>
-            <w:fldChar w:fldCharType="separate"/>
-            <w:fldChar w:fldCharType="end"/>
-          </w:r>
-        </w:p>
-      </w:sdtContent>
-    </w:sdt>
     <w:bookmarkStart w:id="27" w:name="introduction"/>
     <w:p>
       <w:pPr>
@@ -162,18 +124,7 @@
         <w:t xml:space="preserve"> </w:t>
       </w:r>
       <w:r>
-        <w:t xml:space="preserve">(</w:t>
-      </w:r>
-      <w:hyperlink w:anchor="ref-ravivHowVariabilityShapes2022">
-        <w:r>
-          <w:rPr>
-            <w:rStyle w:val="Hyperlink"/>
-          </w:rPr>
-          <w:t xml:space="preserve">Raviv et al., 2022</w:t>
-        </w:r>
-      </w:hyperlink>
-      <w:r>
-        <w:t xml:space="preserve">)</w:t>
+        <w:t xml:space="preserve">(Raviv et al., 2022)</w:t>
       </w:r>
       <w:r>
         <w:t xml:space="preserve">. The influence of training variation has been studied in numerous domains, including category learning</w:t>
@@ -182,32 +133,7 @@
         <w:t xml:space="preserve"> </w:t>
       </w:r>
       <w:r>
-        <w:t xml:space="preserve">(</w:t>
-      </w:r>
-      <w:hyperlink w:anchor="ref-cohenCategoryVariabilityExemplar2001">
-        <w:r>
-          <w:rPr>
-            <w:rStyle w:val="Hyperlink"/>
-          </w:rPr>
-          <w:t xml:space="preserve">Cohen et al., 2001</w:t>
-        </w:r>
-      </w:hyperlink>
-      <w:r>
-        <w:t xml:space="preserve">;</w:t>
-      </w:r>
-      <w:r>
-        <w:t xml:space="preserve"> </w:t>
-      </w:r>
-      <w:hyperlink w:anchor="ref-posnerGenesisAbstractIdeas1968">
-        <w:r>
-          <w:rPr>
-            <w:rStyle w:val="Hyperlink"/>
-          </w:rPr>
-          <w:t xml:space="preserve">Posner &amp; Keele, 1968</w:t>
-        </w:r>
-      </w:hyperlink>
-      <w:r>
-        <w:t xml:space="preserve">)</w:t>
+        <w:t xml:space="preserve">(Cohen et al., 2001; Posner &amp; Keele, 1968)</w:t>
       </w:r>
       <w:r>
         <w:t xml:space="preserve">, visuomotor learning</w:t>
@@ -216,32 +142,7 @@
         <w:t xml:space="preserve"> </w:t>
       </w:r>
       <w:r>
-        <w:t xml:space="preserve">(</w:t>
-      </w:r>
-      <w:hyperlink w:anchor="ref-bernikerEffectsTrainingBreadth2014">
-        <w:r>
-          <w:rPr>
-            <w:rStyle w:val="Hyperlink"/>
-          </w:rPr>
-          <w:t xml:space="preserve">Berniker et al., 2014</w:t>
-        </w:r>
-      </w:hyperlink>
-      <w:r>
-        <w:t xml:space="preserve">;</w:t>
-      </w:r>
-      <w:r>
-        <w:t xml:space="preserve"> </w:t>
-      </w:r>
-      <w:hyperlink w:anchor="ref-schmidtSchemaTheoryDiscrete1975">
-        <w:r>
-          <w:rPr>
-            <w:rStyle w:val="Hyperlink"/>
-          </w:rPr>
-          <w:t xml:space="preserve">Schmidt, 1975</w:t>
-        </w:r>
-      </w:hyperlink>
-      <w:r>
-        <w:t xml:space="preserve">)</w:t>
+        <w:t xml:space="preserve">(Berniker et al., 2014; Schmidt, 1975)</w:t>
       </w:r>
       <w:r>
         <w:t xml:space="preserve">, language learning</w:t>
@@ -250,18 +151,7 @@
         <w:t xml:space="preserve"> </w:t>
       </w:r>
       <w:r>
-        <w:t xml:space="preserve">(</w:t>
-      </w:r>
-      <w:hyperlink w:anchor="ref-perryLearnLocallyThink2010">
-        <w:r>
-          <w:rPr>
-            <w:rStyle w:val="Hyperlink"/>
-          </w:rPr>
-          <w:t xml:space="preserve">Perry et al., 2010</w:t>
-        </w:r>
-      </w:hyperlink>
-      <w:r>
-        <w:t xml:space="preserve">)</w:t>
+        <w:t xml:space="preserve">(Perry et al., 2010)</w:t>
       </w:r>
       <w:r>
         <w:t xml:space="preserve">, and education</w:t>
@@ -270,32 +160,7 @@
         <w:t xml:space="preserve"> </w:t>
       </w:r>
       <w:r>
-        <w:t xml:space="preserve">(</w:t>
-      </w:r>
-      <w:hyperlink w:anchor="ref-braithwaiteEffectsVariationPrior2015">
-        <w:r>
-          <w:rPr>
-            <w:rStyle w:val="Hyperlink"/>
-          </w:rPr>
-          <w:t xml:space="preserve">Braithwaite &amp; Goldstone, 2015</w:t>
-        </w:r>
-      </w:hyperlink>
-      <w:r>
-        <w:t xml:space="preserve">;</w:t>
-      </w:r>
-      <w:r>
-        <w:t xml:space="preserve"> </w:t>
-      </w:r>
-      <w:hyperlink w:anchor="ref-guoEffectsExampleVariability2014">
-        <w:r>
-          <w:rPr>
-            <w:rStyle w:val="Hyperlink"/>
-          </w:rPr>
-          <w:t xml:space="preserve">Guo et al., 2014</w:t>
-        </w:r>
-      </w:hyperlink>
-      <w:r>
-        <w:t xml:space="preserve">)</w:t>
+        <w:t xml:space="preserve">(Braithwaite &amp; Goldstone, 2015; Guo et al., 2014)</w:t>
       </w:r>
       <w:r>
         <w:t xml:space="preserve">. The pattern of results is complex, with numerous studies finding both beneficial</w:t>
@@ -304,46 +169,7 @@
         <w:t xml:space="preserve"> </w:t>
       </w:r>
       <w:r>
-        <w:t xml:space="preserve">(</w:t>
-      </w:r>
-      <w:hyperlink w:anchor="ref-braunMotorTaskVariation2009">
-        <w:r>
-          <w:rPr>
-            <w:rStyle w:val="Hyperlink"/>
-          </w:rPr>
-          <w:t xml:space="preserve">Braun et al., 2009</w:t>
-        </w:r>
-      </w:hyperlink>
-      <w:r>
-        <w:t xml:space="preserve">;</w:t>
-      </w:r>
-      <w:r>
-        <w:t xml:space="preserve"> </w:t>
-      </w:r>
-      <w:hyperlink w:anchor="Xb08d1d2c70db9470b6217bc6c358d6ea58e7916">
-        <w:r>
-          <w:rPr>
-            <w:rStyle w:val="Hyperlink"/>
-          </w:rPr>
-          <w:t xml:space="preserve">Catalano &amp; Kleiner, 1984</w:t>
-        </w:r>
-      </w:hyperlink>
-      <w:r>
-        <w:t xml:space="preserve">;</w:t>
-      </w:r>
-      <w:r>
-        <w:t xml:space="preserve"> </w:t>
-      </w:r>
-      <w:hyperlink w:anchor="ref-rollerVariablePracticeLenses2001">
-        <w:r>
-          <w:rPr>
-            <w:rStyle w:val="Hyperlink"/>
-          </w:rPr>
-          <w:t xml:space="preserve">Roller et al., 2001</w:t>
-        </w:r>
-      </w:hyperlink>
-      <w:r>
-        <w:t xml:space="preserve">)</w:t>
+        <w:t xml:space="preserve">(Braun et al., 2009; Catalano &amp; Kleiner, 1984; Gorman &amp; Goldstone, 2022; Roller et al., 2001)</w:t>
       </w:r>
       <w:r>
         <w:t xml:space="preserve">, as well as null or negative effects</w:t>
@@ -352,46 +178,7 @@
         <w:t xml:space="preserve"> </w:t>
       </w:r>
       <w:r>
-        <w:t xml:space="preserve">(</w:t>
-      </w:r>
-      <w:hyperlink w:anchor="ref-brekelmansDoesHighVariability2022">
-        <w:r>
-          <w:rPr>
-            <w:rStyle w:val="Hyperlink"/>
-          </w:rPr>
-          <w:t xml:space="preserve">Brekelmans et al., 2022</w:t>
-        </w:r>
-      </w:hyperlink>
-      <w:r>
-        <w:t xml:space="preserve">;</w:t>
-      </w:r>
-      <w:r>
-        <w:t xml:space="preserve"> </w:t>
-      </w:r>
-      <w:hyperlink w:anchor="ref-huHighvariabilityTrainingDoes2024">
-        <w:r>
-          <w:rPr>
-            <w:rStyle w:val="Hyperlink"/>
-          </w:rPr>
-          <w:t xml:space="preserve">Hu &amp; Nosofsky, 2024</w:t>
-        </w:r>
-      </w:hyperlink>
-      <w:r>
-        <w:t xml:space="preserve">;</w:t>
-      </w:r>
-      <w:r>
-        <w:t xml:space="preserve"> </w:t>
-      </w:r>
-      <w:hyperlink w:anchor="ref-vanrossumSchmidtSchemaTheory1990">
-        <w:r>
-          <w:rPr>
-            <w:rStyle w:val="Hyperlink"/>
-          </w:rPr>
-          <w:t xml:space="preserve">Van Rossum, 1990</w:t>
-        </w:r>
-      </w:hyperlink>
-      <w:r>
-        <w:t xml:space="preserve">)</w:t>
+        <w:t xml:space="preserve">(Brekelmans et al., 2022; Hu &amp; Nosofsky, 2024; Van Rossum, 1990)</w:t>
       </w:r>
       <w:r>
         <w:t xml:space="preserve">. The present study seeks to contribute to the large body of existing research by examining the influence of variability in visuomotor function learning - a domain in which it has been relatively under-studied.</w:t>
@@ -417,32 +204,7 @@
         <w:t xml:space="preserve"> </w:t>
       </w:r>
       <w:r>
-        <w:t xml:space="preserve">(</w:t>
-      </w:r>
-      <w:hyperlink w:anchor="ref-deloshExtrapolationSineQua1997">
-        <w:r>
-          <w:rPr>
-            <w:rStyle w:val="Hyperlink"/>
-          </w:rPr>
-          <w:t xml:space="preserve">DeLosh et al., 1997</w:t>
-        </w:r>
-      </w:hyperlink>
-      <w:r>
-        <w:t xml:space="preserve">;</w:t>
-      </w:r>
-      <w:r>
-        <w:t xml:space="preserve"> </w:t>
-      </w:r>
-      <w:hyperlink w:anchor="ref-mcdanielEffectsSpacedMassed2013">
-        <w:r>
-          <w:rPr>
-            <w:rStyle w:val="Hyperlink"/>
-          </w:rPr>
-          <w:t xml:space="preserve">McDaniel et al., 2013</w:t>
-        </w:r>
-      </w:hyperlink>
-      <w:r>
-        <w:t xml:space="preserve">)</w:t>
+        <w:t xml:space="preserve">(DeLosh et al., 1997; McDaniel et al., 2013)</w:t>
       </w:r>
       <w:r>
         <w:t xml:space="preserve">, or situations where observers are presented with an incomplete scatterplot or line graph and make predictions about regions of the plot that do not contain data</w:t>
@@ -451,60 +213,7 @@
         <w:t xml:space="preserve"> </w:t>
       </w:r>
       <w:r>
-        <w:t xml:space="preserve">(</w:t>
-      </w:r>
-      <w:hyperlink w:anchor="ref-ciccioneCanHumansPerform2021">
-        <w:r>
-          <w:rPr>
-            <w:rStyle w:val="Hyperlink"/>
-          </w:rPr>
-          <w:t xml:space="preserve">Ciccione &amp; Dehaene, 2021</w:t>
-        </w:r>
-      </w:hyperlink>
-      <w:r>
-        <w:t xml:space="preserve">;</w:t>
-      </w:r>
-      <w:r>
-        <w:t xml:space="preserve"> </w:t>
-      </w:r>
-      <w:hyperlink w:anchor="Xe094a604fd6edcac7c52c0c0714bd8ec909eefe">
-        <w:r>
-          <w:rPr>
-            <w:rStyle w:val="Hyperlink"/>
-          </w:rPr>
-          <w:t xml:space="preserve">Courrieu, 2012</w:t>
-        </w:r>
-      </w:hyperlink>
-      <w:r>
-        <w:t xml:space="preserve">;</w:t>
-      </w:r>
-      <w:r>
-        <w:t xml:space="preserve"> </w:t>
-      </w:r>
-      <w:hyperlink w:anchor="Xdf977ba0e3f22e132b04d26319edfec1b78769d">
-        <w:r>
-          <w:rPr>
-            <w:rStyle w:val="Hyperlink"/>
-          </w:rPr>
-          <w:t xml:space="preserve">Said &amp; Fischer, 2021</w:t>
-        </w:r>
-      </w:hyperlink>
-      <w:r>
-        <w:t xml:space="preserve">;</w:t>
-      </w:r>
-      <w:r>
-        <w:t xml:space="preserve"> </w:t>
-      </w:r>
-      <w:hyperlink w:anchor="X072c1cde369bcb8ccfc8c60c4e4877236c1710d">
-        <w:r>
-          <w:rPr>
-            <w:rStyle w:val="Hyperlink"/>
-          </w:rPr>
-          <w:t xml:space="preserve">Schulz et al., 2020</w:t>
-        </w:r>
-      </w:hyperlink>
-      <w:r>
-        <w:t xml:space="preserve">)</w:t>
+        <w:t xml:space="preserve">(Ciccione &amp; Dehaene, 2021; Courrieu, 2012; Said &amp; Fischer, 2021; Schulz et al., 2020)</w:t>
       </w:r>
       <w:r>
         <w:t xml:space="preserve">. Studies of function learning often compare the difficulty of learning functions of different underlying forms (e.g. linear, bi-linear, power, sinusoidal), and the extent to which participants can accurately respond to novel inputs that fall in-between previously experienced inputs (interpolation testing), or that fall outside the range of previously experienced inputs (extrapolation).</w:t>
@@ -515,18 +224,7 @@
         <w:pStyle w:val="BodyText"/>
       </w:pPr>
       <w:r>
-        <w:t xml:space="preserve">Carroll (</w:t>
-      </w:r>
-      <w:hyperlink w:anchor="Xb2b0daf1e6781bc060b3e141b44cb8a1f070890">
-        <w:r>
-          <w:rPr>
-            <w:rStyle w:val="Hyperlink"/>
-          </w:rPr>
-          <w:t xml:space="preserve">1963</w:t>
-        </w:r>
-      </w:hyperlink>
-      <w:r>
-        <w:t xml:space="preserve">)</w:t>
+        <w:t xml:space="preserve">Carroll (1963)</w:t>
       </w:r>
       <w:r>
         <w:t xml:space="preserve"> </w:t>
@@ -538,18 +236,7 @@
         <w:t xml:space="preserve"> </w:t>
       </w:r>
       <w:r>
-        <w:t xml:space="preserve">Brehmer (</w:t>
-      </w:r>
-      <w:hyperlink w:anchor="ref-brehmerHypothesesRelationsScaled1974">
-        <w:r>
-          <w:rPr>
-            <w:rStyle w:val="Hyperlink"/>
-          </w:rPr>
-          <w:t xml:space="preserve">1974</w:t>
-        </w:r>
-      </w:hyperlink>
-      <w:r>
-        <w:t xml:space="preserve">)</w:t>
+        <w:t xml:space="preserve">Brehmer (1974)</w:t>
       </w:r>
       <w:r>
         <w:t xml:space="preserve">, testing a wider array of functional forms, provided further evidence for superior extrapolation in tasks with linear functions. Brehmer argued that individuals start out assuming a linear function, but given sufficient error will progressively test alternative hypotheses with polynomials of greater degree.</w:t>
@@ -558,18 +245,7 @@
         <w:t xml:space="preserve"> </w:t>
       </w:r>
       <w:r>
-        <w:t xml:space="preserve">Koh &amp; Meyer (</w:t>
-      </w:r>
-      <w:hyperlink w:anchor="ref-kohFunctionLearningInduction1991">
-        <w:r>
-          <w:rPr>
-            <w:rStyle w:val="Hyperlink"/>
-          </w:rPr>
-          <w:t xml:space="preserve">1991</w:t>
-        </w:r>
-      </w:hyperlink>
-      <w:r>
-        <w:t xml:space="preserve">)</w:t>
+        <w:t xml:space="preserve">Koh &amp; Meyer (1991)</w:t>
       </w:r>
       <w:r>
         <w:t xml:space="preserve"> </w:t>
@@ -589,18 +265,7 @@
         <w:t xml:space="preserve"> </w:t>
       </w:r>
       <w:r>
-        <w:t xml:space="preserve">DeLosh et al. (</w:t>
-      </w:r>
-      <w:hyperlink w:anchor="ref-deloshExtrapolationSineQua1997">
-        <w:r>
-          <w:rPr>
-            <w:rStyle w:val="Hyperlink"/>
-          </w:rPr>
-          <w:t xml:space="preserve">1997</w:t>
-        </w:r>
-      </w:hyperlink>
-      <w:r>
-        <w:t xml:space="preserve">)</w:t>
+        <w:t xml:space="preserve">DeLosh et al. (1997)</w:t>
       </w:r>
       <w:r>
         <w:t xml:space="preserve"> </w:t>
@@ -634,32 +299,7 @@
         <w:t xml:space="preserve"> </w:t>
       </w:r>
       <w:r>
-        <w:t xml:space="preserve">(</w:t>
-      </w:r>
-      <w:hyperlink w:anchor="ref-brehmerHypothesesRelationsScaled1974">
-        <w:r>
-          <w:rPr>
-            <w:rStyle w:val="Hyperlink"/>
-          </w:rPr>
-          <w:t xml:space="preserve">Brehmer, 1974</w:t>
-        </w:r>
-      </w:hyperlink>
-      <w:r>
-        <w:t xml:space="preserve">;</w:t>
-      </w:r>
-      <w:r>
-        <w:t xml:space="preserve"> </w:t>
-      </w:r>
-      <w:hyperlink w:anchor="Xb2b0daf1e6781bc060b3e141b44cb8a1f070890">
-        <w:r>
-          <w:rPr>
-            <w:rStyle w:val="Hyperlink"/>
-          </w:rPr>
-          <w:t xml:space="preserve">Carroll, 1963</w:t>
-        </w:r>
-      </w:hyperlink>
-      <w:r>
-        <w:t xml:space="preserve">)</w:t>
+        <w:t xml:space="preserve">(Brehmer, 1974; Carroll, 1963)</w:t>
       </w:r>
       <w:r>
         <w:t xml:space="preserve"> </w:t>
@@ -671,18 +311,7 @@
         <w:t xml:space="preserve"> </w:t>
       </w:r>
       <w:r>
-        <w:t xml:space="preserve">(</w:t>
-      </w:r>
-      <w:hyperlink w:anchor="ref-kohFunctionLearningInduction1991">
-        <w:r>
-          <w:rPr>
-            <w:rStyle w:val="Hyperlink"/>
-          </w:rPr>
-          <w:t xml:space="preserve">Koh &amp; Meyer, 1991</w:t>
-        </w:r>
-      </w:hyperlink>
-      <w:r>
-        <w:t xml:space="preserve">)</w:t>
+        <w:t xml:space="preserve">(Koh &amp; Meyer, 1991)</w:t>
       </w:r>
       <w:r>
         <w:t xml:space="preserve"> </w:t>
@@ -702,18 +331,7 @@
         <w:t xml:space="preserve"> </w:t>
       </w:r>
       <w:r>
-        <w:t xml:space="preserve">(</w:t>
-      </w:r>
-      <w:hyperlink w:anchor="Xdb7e4c44c36e324f43a0c9fdfdb4efa7d250832">
-        <w:r>
-          <w:rPr>
-            <w:rStyle w:val="Hyperlink"/>
-          </w:rPr>
-          <w:t xml:space="preserve">Kruschke, 1992</w:t>
-        </w:r>
-      </w:hyperlink>
-      <w:r>
-        <w:t xml:space="preserve">)</w:t>
+        <w:t xml:space="preserve">(Kruschke, 1992)</w:t>
       </w:r>
       <w:r>
         <w:t xml:space="preserve">. ALM belongs to the general class of radial-basis function neural networks, and can be considered a similarity-based model in the sense that the nodes in the input layer of the network are activated as a function of distance (see</w:t>
@@ -736,18 +354,7 @@
         <w:t xml:space="preserve"> </w:t>
       </w:r>
       <w:r>
-        <w:t xml:space="preserve">(</w:t>
-      </w:r>
-      <w:hyperlink w:anchor="Xa44c513e8b953936c2872f16be938b25afbc6c8">
-        <w:r>
-          <w:rPr>
-            <w:rStyle w:val="Hyperlink"/>
-          </w:rPr>
-          <w:t xml:space="preserve">Bott &amp; Heit, 2004</w:t>
-        </w:r>
-      </w:hyperlink>
-      <w:r>
-        <w:t xml:space="preserve">)</w:t>
+        <w:t xml:space="preserve">(Bott &amp; Heit, 2004)</w:t>
       </w:r>
       <w:r>
         <w:t xml:space="preserve"> </w:t>
@@ -759,18 +366,7 @@
         <w:t xml:space="preserve"> </w:t>
       </w:r>
       <w:r>
-        <w:t xml:space="preserve">(</w:t>
-      </w:r>
-      <w:hyperlink w:anchor="ref-kalishPopulationLinearExperts2004">
-        <w:r>
-          <w:rPr>
-            <w:rStyle w:val="Hyperlink"/>
-          </w:rPr>
-          <w:t xml:space="preserve">Kalish et al., 2004</w:t>
-        </w:r>
-      </w:hyperlink>
-      <w:r>
-        <w:t xml:space="preserve">)</w:t>
+        <w:t xml:space="preserve">(Kalish et al., 2004)</w:t>
       </w:r>
       <w:r>
         <w:t xml:space="preserve">, though EXAM has been shown to provide a good account of human learning and extrapolation in tasks with bi-linear, V-shaped input spaces</w:t>
@@ -779,18 +375,7 @@
         <w:t xml:space="preserve"> </w:t>
       </w:r>
       <w:r>
-        <w:t xml:space="preserve">(</w:t>
-      </w:r>
-      <w:hyperlink w:anchor="X11f5d5b369bd61c109baf65d1e55e39f773ac1b">
-        <w:r>
-          <w:rPr>
-            <w:rStyle w:val="Hyperlink"/>
-          </w:rPr>
-          <w:t xml:space="preserve">Mcdaniel et al., 2009</w:t>
-        </w:r>
-      </w:hyperlink>
-      <w:r>
-        <w:t xml:space="preserve">)</w:t>
+        <w:t xml:space="preserve">(McDaniel et al., 2009)</w:t>
       </w:r>
       <w:r>
         <w:t xml:space="preserve">.</w:t>
@@ -896,18 +481,7 @@
         <w:t xml:space="preserve"> </w:t>
       </w:r>
       <w:r>
-        <w:t xml:space="preserve">DeLosh et al. (</w:t>
-      </w:r>
-      <w:hyperlink w:anchor="ref-deloshExtrapolationSineQua1997">
-        <w:r>
-          <w:rPr>
-            <w:rStyle w:val="Hyperlink"/>
-          </w:rPr>
-          <w:t xml:space="preserve">1997</w:t>
-        </w:r>
-      </w:hyperlink>
-      <w:r>
-        <w:t xml:space="preserve">)</w:t>
+        <w:t xml:space="preserve">DeLosh et al. (1997)</w:t>
       </w:r>
       <w:r>
         <w:t xml:space="preserve"> </w:t>
@@ -927,18 +501,7 @@
         <w:t xml:space="preserve"> </w:t>
       </w:r>
       <w:r>
-        <w:t xml:space="preserve">van Dam &amp; Ernst (</w:t>
-      </w:r>
-      <w:hyperlink w:anchor="ref-vandamMappingShapeVisuomotor2015">
-        <w:r>
-          <w:rPr>
-            <w:rStyle w:val="Hyperlink"/>
-          </w:rPr>
-          <w:t xml:space="preserve">2015</w:t>
-        </w:r>
-      </w:hyperlink>
-      <w:r>
-        <w:t xml:space="preserve">)</w:t>
+        <w:t xml:space="preserve">van Dam &amp; Ernst (2015)</w:t>
       </w:r>
       <w:r>
         <w:t xml:space="preserve"> </w:t>
@@ -1008,7 +571,7 @@
         <w:t xml:space="preserve"> </w:t>
       </w:r>
       <w:r>
-        <w:t xml:space="preserve">A total of 156 participants were recruited from the Indiana University Introductory Psychology Course. Participants were randomly assigned to one of two training conditions: varied training or constant training.</w:t>
+        <w:t xml:space="preserve">A total of 156 participants were recruited from Indiana University Introductory Psychology Courses. Participants were randomly assigned to one of two training conditions: varied training or constant training.</w:t>
       </w:r>
     </w:p>
     <w:p>
@@ -1044,7 +607,7 @@
         <w:t xml:space="preserve"> </w:t>
       </w:r>
       <w:r>
-        <w:t xml:space="preserve">(HTW) visuomotor extrapolation task task was programmed in Javascript, making heavy use of the</w:t>
+        <w:t xml:space="preserve">(HTW) visuomotor extrapolation task task was programmed in JavaScript, making use of the</w:t>
       </w:r>
       <w:r>
         <w:t xml:space="preserve"> </w:t>
@@ -1079,7 +642,7 @@
         <w:t xml:space="preserve"> </w:t>
       </w:r>
       <w:r>
-        <w:t xml:space="preserve">at target speed indicated at the top of the screen (see</w:t>
+        <w:t xml:space="preserve">at the target speed indicated at the top of the screen (see</w:t>
       </w:r>
       <w:r>
         <w:t xml:space="preserve"> </w:t>
@@ -1093,7 +656,7 @@
         </w:r>
       </w:hyperlink>
       <w:r>
-        <w:t xml:space="preserve">). The target velocities were given as a range, or band, of acceptable velocity values (e.g. band 800-1000). During the training stage, participants received feedback indicating whether they had hit the wall within the target velocity band, or how many units their throw was above or below from the target band. Participants were instructed that only the x velocity component of the ball was relevant to the task. The y velocity, or the location at which the ball struck the wall, had no influence on the task feedback.</w:t>
+        <w:t xml:space="preserve">). The target velocities were given as a range, or band, of acceptable velocity values (e.g., band 800-1000). During the training stage, participants received feedback indicating whether they had hit the wall within the target velocity band, or how many units their throw was above or below the target band. Participants were instructed that only the x velocity component of the ball was relevant to the task. The y velocity, or the location at which the ball struck the wall, had no influence on the task feedback.</w:t>
       </w:r>
     </w:p>
     <w:p>
@@ -1367,18 +930,7 @@
         <w:t xml:space="preserve"> </w:t>
       </w:r>
       <w:r>
-        <w:t xml:space="preserve">(</w:t>
-      </w:r>
-      <w:hyperlink w:anchor="X7b3c79bfb7654af1f4b03dba64dad1a6765c972">
-        <w:r>
-          <w:rPr>
-            <w:rStyle w:val="Hyperlink"/>
-          </w:rPr>
-          <w:t xml:space="preserve">Team, 2020</w:t>
-        </w:r>
-      </w:hyperlink>
-      <w:r>
-        <w:t xml:space="preserve">)</w:t>
+        <w:t xml:space="preserve">(Team, 2020)</w:t>
       </w:r>
       <w:r>
         <w:t xml:space="preserve">. To assess differences between groups, we used Bayesian Mixed Effects Regression. Model fitting was performed with the brms package in R</w:t>
@@ -1387,18 +939,7 @@
         <w:t xml:space="preserve"> </w:t>
       </w:r>
       <w:r>
-        <w:t xml:space="preserve">(</w:t>
-      </w:r>
-      <w:hyperlink w:anchor="ref-burknerBrmsPackageBayesian2017">
-        <w:r>
-          <w:rPr>
-            <w:rStyle w:val="Hyperlink"/>
-          </w:rPr>
-          <w:t xml:space="preserve">Bürkner, 2017</w:t>
-        </w:r>
-      </w:hyperlink>
-      <w:r>
-        <w:t xml:space="preserve">)</w:t>
+        <w:t xml:space="preserve">(Bürkner, 2017)</w:t>
       </w:r>
       <w:r>
         <w:t xml:space="preserve">, and descriptive stats and tables were extracted with the BayestestR package</w:t>
@@ -1407,21 +948,10 @@
         <w:t xml:space="preserve"> </w:t>
       </w:r>
       <w:r>
-        <w:t xml:space="preserve">(</w:t>
-      </w:r>
-      <w:hyperlink w:anchor="X11a702c183fe711be8f27283712c55ac310fdf4">
-        <w:r>
-          <w:rPr>
-            <w:rStyle w:val="Hyperlink"/>
-          </w:rPr>
-          <w:t xml:space="preserve">Makowski et al., 2019</w:t>
-        </w:r>
-      </w:hyperlink>
-      <w:r>
-        <w:t xml:space="preserve">)</w:t>
-      </w:r>
-      <w:r>
-        <w:t xml:space="preserve">. Mixed effects regression enables us to take advantage of partial pooling, simultaneously estimating parameters at the individual and group level. Our use of Bayesian, rather than frequentist methods allows us to directly quantify the uncertainty in our parameter estimates, as well as avoiding convergence issues common to the frequentist analogues of our mixed models.</w:t>
+        <w:t xml:space="preserve">(Makowski et al., 2019)</w:t>
+      </w:r>
+      <w:r>
+        <w:t xml:space="preserve">. Mixed effects regression enables us to take advantage of partial pooling, simultaneously estimating parameters at the individual and group level. Our use of Bayesian, rather than frequentist methods allows us to directly quantify the uncertainty in our parameter estimates, as well as avoid convergence issues common to the frequentist analogues of our mixed models.</w:t>
       </w:r>
     </w:p>
     <w:p>
@@ -1429,7 +959,7 @@
         <w:pStyle w:val="BodyText"/>
       </w:pPr>
       <w:r>
-        <w:t xml:space="preserve">Each model was set to run with 4 chains, 5000 iterations per chain, with the first 2500 discarded as warmup chains. Rhat values were within an acceptable range, with values &lt;=1.02 (see appendix for diagnostic plots). We used uninformative priors for the fixed effects of the model (condition and velocity band), and weakly informative Student T distributions for for the random effects. For each model, we report 1) the mean values of the posterior distribution for the parameters of interest, 2) the lower and upper credible intervals (CrI), and the probability of direction value (pd).</w:t>
+        <w:t xml:space="preserve">Each model was set to run with 4 chains, 5000 iterations per chain, with the first 2500 discarded as warmup chains. Rhat values were within an acceptable range, with values &lt;=1.02 (see appendix for diagnostic plots). We used uninformative priors for the fixed effects of the model (condition and velocity band), and weakly informative Student T distributions for the random effects. For each model, we report 1) the mean values of the posterior distribution for the parameters of interest, 2) the lower and upper credible intervals (CrI), and the probability of direction value (pd).</w:t>
       </w:r>
     </w:p>
     <w:tbl>
@@ -1469,7 +999,7 @@
               <w:t xml:space="preserve">Statistical Model Specifications</w:t>
             </w:r>
             <w:r>
-              <w:t xml:space="preserve">. The specifications for the Bayesian regression models used in the analyses of each of the 3 experiments. Comparisons of accuracy use abosulte deviation as the dependent variable, while comparisons of discrimination use the raw velocities produced by participants as the dependent variable.</w:t>
+              <w:t xml:space="preserve">. The specifications for the Bayesian regression models used in the analyses of each of the 3 experiments. Comparisons of accuracy use absolute deviation as the dependent variable, while comparisons of discrimination use the raw velocities produced by participants as the dependent variable.</w:t>
             </w:r>
           </w:p>
           <w:tbl>
@@ -1480,9 +1010,9 @@
               <w:tblLook w:firstRow="1" w:lastRow="0" w:firstColumn="0" w:lastColumn="0" w:noHBand="0" w:noVBand="0" w:val="0020"/>
             </w:tblPr>
             <w:tblGrid>
-              <w:gridCol w:w="1845"/>
-              <w:gridCol w:w="4536"/>
-              <w:gridCol w:w="1537"/>
+              <w:gridCol w:w="1844"/>
+              <w:gridCol w:w="4231"/>
+              <w:gridCol w:w="1844"/>
             </w:tblGrid>
             <w:tr>
               <w:trPr>
@@ -1679,7 +1209,7 @@
         <w:pStyle w:val="BodyText"/>
       </w:pPr>
       <w:r>
-        <w:t xml:space="preserve">In each experiment we compare varied and constant conditions in terms of 1) accuracy in the final training block; 2) testing accuracy as a function of band type (trained vs. extrapolation bands); 3) extent of discrimination between all six testing bands. We quantified accuracy as the absolute deviation between the response velocity and the nearest boundary of the target band. Thus, when the target band was velocity 600-800, throws of 400, 650, and 900 would result in deviation values of 200, 0, and 100, respectively. The degree of discrimination between bands was index by fitting a linear model predicting the response velocity as a function of the target velocity. Participants who reliably discriminated between velocity bands tended to haves slope values ~1, while participants who made throws irrespective of the current target band would have slopes ~0.</w:t>
+        <w:t xml:space="preserve">In each experiment we compare varied and constant conditions in terms of 1) accuracy in the final training block; 2) testing accuracy as a function of band type (trained vs. extrapolation bands); 3) extent of discrimination between all six testing bands. We quantified accuracy as the absolute deviation between the response velocity and the nearest boundary of the target band. Thus, when the target band was velocity 600-800, throws of 400, 650, and 900 would result in deviation values of 200, 0, and 100, respectively. The degree of discrimination between bands was measured by fitting a linear model predicting the response velocity as a function of the target velocity. Participants who reliably discriminated between velocity bands tended to have slope values ~1, while participants who made throws irrespective of the current target band would have slopes ~0.</w:t>
       </w:r>
     </w:p>
     <w:bookmarkEnd w:id="39"/>
@@ -1764,7 +1294,7 @@
               <w:pStyle w:val="ImageCaption"/>
             </w:pPr>
             <w:r>
-              <w:t xml:space="preserve">Figure 4: Experiment 1 Training Stage. Deviations from target band across training blocks. Lower values represent greater accuracy.</w:t>
+              <w:t xml:space="preserve">Figure 4: Experiment 1 - Training Stage. Deviations from target band across training blocks. Lower values represent greater accuracy.</w:t>
             </w:r>
           </w:p>
           <w:bookmarkEnd w:id="43"/>
@@ -1808,7 +1338,7 @@
               <w:t xml:space="preserve">Experiment 1 - End of training performance</w:t>
             </w:r>
             <w:r>
-              <w:t xml:space="preserve">. Comparing final training block accuracy in band common to both groups. The Intercept represents the average of the baseline condition (constant training), and the conditVaried coefficient reflects the difference between the constant and varied groups. A larger positive estimates indicates a greater deviation (lower accuracy) for the varied group. CrI values indicate 95% credible intervals. pd is the probability of direction (the % of the posterior on the same side of 0 as the coefficient estimate).</w:t>
+              <w:t xml:space="preserve">. Comparing final training block accuracy in the band common to both groups. The Intercept represents the average of the baseline condition (constant training), and the conditVaried coefficient reflects the difference between the constant and varied groups. A larger positive estimates indicates a greater deviation (lower accuracy) for the varied group. CrI values indicate 95% credible intervals. pd is the probability of direction (the % of the posterior on the same side of 0 as the coefficient estimate).</w:t>
             </w:r>
           </w:p>
           <w:tbl>
@@ -2071,7 +1601,7 @@
         <w:t xml:space="preserve"> </w:t>
       </w:r>
       <w:r>
-        <w:t xml:space="preserve">displays the average deviations across training blocks for the varied group, which trained on three velocity bands, and the constant group, which trained on one velocity band. To compare the training conditions at the end of training, we analyzed performance on the 800-1000 velocity band, which both groups trained on. The full model results are shown in Table 1. The varied group had a significantly greater deviation than the constant group in the final training block, (</w:t>
+        <w:t xml:space="preserve">displays the average deviations across training blocks for the varied group, which trained on three velocity bands, and the constant group, which trained on one velocity band. To compare the training conditions at the end of training, we analyzed performance on the 800-1000 velocity band, which both groups trained on. The full model results are shown in Table 1. The varied group had a significantly greater deviation from the target band than the constant group in the final training block, (</w:t>
       </w:r>
       <m:oMath>
         <m:r>
@@ -2634,7 +2164,7 @@
               <w:pStyle w:val="ImageCaption"/>
             </w:pPr>
             <w:r>
-              <w:t xml:space="preserve">Figure 5: Experiment 1 Testing Accuracy. A) Empricial Deviations from target band during testing without feedback stage. B) Conditional effect of condition (Constant vs. Varied) and testing band type (trained bands vs. novel extrapolation bands) on testing accuracy. Error bars represent 95% credible intervals.</w:t>
+              <w:t xml:space="preserve">Figure 5: Experiment 1 Testing Accuracy. A) Empirical Deviations from target band during testing without feedback stage. B) Conditional effect of condition (Constant vs. Varied) and testing band type (trained bands vs. novel extrapolation bands) on testing accuracy. Error bars represent 95% credible intervals.</w:t>
             </w:r>
           </w:p>
           <w:bookmarkEnd w:id="49"/>
@@ -3079,7 +2609,7 @@
         <w:t xml:space="preserve"> </w:t>
       </w:r>
       <w:r>
-        <w:t xml:space="preserve">= 164.05, 95% CrI [45.5, 278.85], pd = 99.61%) suggests that the varied group tends to produce harder throws than the constant group, though is not in and of itself useful for assessing discrimination. Most relevant to the issue of discrimination is the coefficient on the Band predictor (</w:t>
+        <w:t xml:space="preserve">= 164.05, 95% CrI [45.5, 278.85], pd = 99.61%) suggests that the varied group tends to produce harder throws than the constant group, though this is not, in and of itself, useful for assessing discrimination. Most relevant to the issue of discrimination is the coefficient on the Band predictor (</w:t>
       </w:r>
       <m:oMath>
         <m:r>
@@ -3101,7 +2631,7 @@
         <w:t xml:space="preserve"> </w:t>
       </w:r>
       <w:r>
-        <w:t xml:space="preserve">= -0.14, 95% CrI [-0.26, -0.01], pd = 98.39%), suggests that the discrimination was modulated by training condition, with the varied participants showing less sensitivity between bands than the constant condition (see</w:t>
+        <w:t xml:space="preserve">= -0.14, 95% CrI [-0.26, -0.01], pd = 98.39%), indicates that the discrimination was modulated by training condition, with the varied participants showing less sensitivity between bands than the constant condition (see</w:t>
       </w:r>
       <w:r>
         <w:t xml:space="preserve"> </w:t>
@@ -3207,7 +2737,7 @@
               <w:pStyle w:val="ImageCaption"/>
             </w:pPr>
             <w:r>
-              <w:t xml:space="preserve">Figure 6: Experiment 1. Empirical distribution of velocities producing in testing stage. Translucent bands with dashed lines indicate the correct range for each velocity band.</w:t>
+              <w:t xml:space="preserve">Figure 6: Experiment 1. Empirical distribution of velocities produced in the testing stage. Translucent bands with dashed lines indicate the correct range for each velocity band.</w:t>
             </w:r>
           </w:p>
           <w:bookmarkEnd w:id="54"/>
@@ -3286,7 +2816,7 @@
               <w:pStyle w:val="ImageCaption"/>
             </w:pPr>
             <w:r>
-              <w:t xml:space="preserve">Figure 7: Experiment 1 Discrimination. A) Conditional effect of training condition and Band. Ribbons indicate 95% HDI. The steepness of the lines serves as an indicator of how well participants discriminated between velocity bands. B) The distribution of slope coefficients for each condition. Larger slopes indicates better discrimination. C) Individual participant slopes. Error bars represent 95% HDI.</w:t>
+              <w:t xml:space="preserve">Figure 7: Experiment 1 Discrimination. A) Conditional effect of training condition and Band. Ribbons indicate 95% HDI. The steepness of the lines serves as an indicator of how well participants discriminated between velocity bands. B) The distribution of slope coefficients for each condition. Larger slopes indicates better discrimination between target bands. C) Individual participant slopes. Error bars represent 95% HDI.</w:t>
             </w:r>
           </w:p>
           <w:bookmarkEnd w:id="58"/>
@@ -3308,41 +2838,16 @@
         <w:pStyle w:val="FirstParagraph"/>
       </w:pPr>
       <w:r>
-        <w:t xml:space="preserve">In Experiment 1, we investigated how variability in training influenced participants’ ability learn and extrapolate in a visuomotor task. Our findings that training with variable conditions resulted in lower final training performance are consistent with much of the prior research on the influence of training variability</w:t>
-      </w:r>
-      <w:r>
-        <w:t xml:space="preserve"> </w:t>
-      </w:r>
-      <w:r>
-        <w:t xml:space="preserve">(</w:t>
-      </w:r>
-      <w:hyperlink w:anchor="ref-ravivHowVariabilityShapes2022">
-        <w:r>
-          <w:rPr>
-            <w:rStyle w:val="Hyperlink"/>
-          </w:rPr>
-          <w:t xml:space="preserve">Raviv et al., 2022</w:t>
-        </w:r>
-      </w:hyperlink>
-      <w:r>
-        <w:t xml:space="preserve">;</w:t>
-      </w:r>
-      <w:r>
-        <w:t xml:space="preserve"> </w:t>
-      </w:r>
-      <w:hyperlink w:anchor="X0acc7fc1613de11f1df556c6841b86f5c4c9943">
-        <w:r>
-          <w:rPr>
-            <w:rStyle w:val="Hyperlink"/>
-          </w:rPr>
-          <w:t xml:space="preserve">Soderstrom &amp; Bjork, 2015</w:t>
-        </w:r>
-      </w:hyperlink>
-      <w:r>
-        <w:t xml:space="preserve">)</w:t>
-      </w:r>
-      <w:r>
-        <w:t xml:space="preserve">, and is particularly unsurprising in the present work, given that the constant group received three times the amount of training on the velocity band common to the two conditions.</w:t>
+        <w:t xml:space="preserve">In Experiment 1, we investigated how variability in training influenced participants’ ability to learn and extrapolate in a visuomotor task. Our findings that training with variable conditions resulted in lower final training performance are consistent with much of the prior research on the influence of training variability</w:t>
+      </w:r>
+      <w:r>
+        <w:t xml:space="preserve"> </w:t>
+      </w:r>
+      <w:r>
+        <w:t xml:space="preserve">(Raviv et al., 2022; Soderstrom &amp; Bjork, 2015)</w:t>
+      </w:r>
+      <w:r>
+        <w:t xml:space="preserve">, and are particularly unsurprising in the present work, given that the constant group received three times the amount of training on the velocity band common to the two conditions.</w:t>
       </w:r>
     </w:p>
     <w:p>
@@ -3916,7 +3421,7 @@
               <w:t xml:space="preserve">Experiment 2 testing accuracy</w:t>
             </w:r>
             <w:r>
-              <w:t xml:space="preserve">. Main effects of condition and band type (training vs. extrapolation), and the interaction between the two factors. The Intercept represents the baseline condition (constant training &amp; trained bands). Larger coefficients indicate larger deviations from the baselines - and a positive interaction coefficient indicates disproporionate deviation for the varied condition on the extrapolation bands. CrI values indicate 95% credible intervals. pd is the probability of direction (the % of the posterior on the same side of 0 as the coefficient estimate).</w:t>
+              <w:t xml:space="preserve">. Main effects of condition and band type (training vs. extrapolation), and the interaction between the two factors. The Intercept represents the baseline condition (constant training &amp; trained bands). Larger coefficients indicate larger deviations from the baselines - and a positive interaction coefficient indicates disproportionate deviation for the varied condition on the extrapolation bands. CrI values indicate 95% credible intervals. pd is the probability of direction (the % of the posterior on the same side of 0 as the coefficient estimate).</w:t>
             </w:r>
           </w:p>
           <w:tbl>
@@ -4428,7 +3933,7 @@
               <w:pStyle w:val="ImageCaption"/>
             </w:pPr>
             <w:r>
-              <w:t xml:space="preserve">Figure 10: Experiment 2 Testing Accuracy. A) Empricial Deviations from target band during testing without feedback stage. B) Conditional effect of condition (Constant vs. Varied) and testing band type (trained bands vs. novel extrapolation bands) on testing accuracy. Error bars represent 95% credible intervals.</w:t>
+              <w:t xml:space="preserve">Figure 10: Experiment 2 Testing Accuracy. A) Empirical Deviations from target band during testing without feedback stage. B) Conditional effect of condition (Constant vs. Varied) and testing band type (trained bands vs. novel extrapolation bands) on testing accuracy. Error bars represent 95% credible intervals.</w:t>
             </w:r>
           </w:p>
           <w:bookmarkEnd w:id="76"/>
@@ -4472,7 +3977,7 @@
               <w:t xml:space="preserve">Experiment 2 Testing Discrimination</w:t>
             </w:r>
             <w:r>
-              <w:t xml:space="preserve">. Bayesian Mixed Model Predicting velocity as a function of condition (Constant vs. Varied) and Velocity Band. Larger coefficients for the Band term reflect a larger slope, or greater sensitivity/discrimination. The interaction between condit and Band indicates the difference between constant and varied slopes. CrI values indicate 95% credible intervals. pd is the probability of direction (the % of the posterior on the same side of 0 as the coefficient estimate)</w:t>
+              <w:t xml:space="preserve">. Bayesian Mixed Model Predicting velocity as a function of condition (Constant vs. Varied) and Velocity Band. Larger coefficients for the Band term reflect a larger slope, or greater sensitivity/discrimination. The interaction between condition and band indicates the difference between constant and varied slopes. CrI values indicate 95% credible intervals. pd is the probability of direction (the % of the posterior on the same side of 0 as the coefficient estimate)</w:t>
             </w:r>
           </w:p>
           <w:tbl>
@@ -5090,7 +4595,7 @@
         <w:pStyle w:val="FirstParagraph"/>
       </w:pPr>
       <w:r>
-        <w:t xml:space="preserve">Experiment 2 extended the findings of Experiment 1 by examining the effects of training variability on extrapolation performance in a visuomotor function learning task, but with reversed training and testing bands. Similar to Experiment 1, the Varied group exhibited poorer performance during training and testing. However unlike experiment 1, the Varied group did not show a significant difference in discrimination between bands.</w:t>
+        <w:t xml:space="preserve">Experiment 2 extended the findings of Experiment 1 by examining the effects of training variability on extrapolation performance in a visuomotor function learning task, but with reversed training and testing bands. Similar to Experiment 1, the Varied group exhibited poorer performance during training and testing. However unlike experiment 1, the Varied and Constant groups did not show a significant difference in their discrimination between bands.</w:t>
       </w:r>
     </w:p>
     <w:bookmarkEnd w:id="87"/>
@@ -5165,10 +4670,10 @@
                 <w:b/>
                 <w:bCs/>
               </w:rPr>
-              <w:t xml:space="preserve">Experiment 3 - End of training performance</w:t>
+              <w:t xml:space="preserve">Experiment 3 testing accuracy</w:t>
             </w:r>
             <w:r>
-              <w:t xml:space="preserve">. The Intercept represents the average of the baseline condition (constant training &amp; original band order), the conditVaried coefficient reflects the difference between the constant and varied groups, and the bandOrderReverse coefficient reflects the difference between original and reverse order. A larger positive coefficient indicates a greater deviation (lower accuracy) for the varied group. The negative value for the interaction between condit and bandOrder indicates that varied condition with reverse order had significantly lower deviations than the varied condition with the original band order</w:t>
+              <w:t xml:space="preserve">. Main effects of condition and band type (training vs. extrapolation), and the interaction between the two factors. The Intercept represents the baseline condition, (constant training, trained bands &amp; original order), and the remaining coefficients reflect the deviation from that baseline. Positive coefficients thus represent worse performance relative to the baseline, and a positive interaction coefficient indicates disproportionate deviation for the varied condition or reverse order condition.</w:t>
             </w:r>
           </w:p>
           <w:tbl>
@@ -5692,7 +5197,7 @@
               <w:pStyle w:val="ImageCaption"/>
             </w:pPr>
             <w:r>
-              <w:t xml:space="preserve">Figure 13: Experiment 3 training. Deviations from target band during training. Shown separately for groups trained with the orginal order (used in E1) and reverse order (used in E2).</w:t>
+              <w:t xml:space="preserve">Figure 13: Experiment 3 training. Deviations from target band during training, shown separately for groups trained with the original order (used in E1) and reverse order (used in E2).</w:t>
             </w:r>
           </w:p>
           <w:bookmarkEnd w:id="94"/>
@@ -5736,7 +5241,7 @@
               <w:t xml:space="preserve">Experiment 3 testing accuracy</w:t>
             </w:r>
             <w:r>
-              <w:t xml:space="preserve">. Main effects of condition and band type (training vs. extrapolation), and the interaction between the two factors. The Intercept represents the baseline condition, (constant training, trained bands &amp; original order), and the remaining coefficients reflect the deviation from that baseline. Positive coefficients thus represent worse performance relative to the baseline, - and a positive interaction coefficient indicates disproportionate deviation for the varied condition or reverse order condition.</w:t>
+              <w:t xml:space="preserve">. Main effects of condition and band type (training vs. extrapolation), and the interaction between the two factors. The Intercept represents the baseline condition, (constant training, trained bands &amp; original order), and the remaining coefficients reflect the deviation from that baseline. Positive coefficients thus represent worse performance relative to the baseline, and a positive interaction coefficient indicates disproportionate deviation for the varied condition or reverse order condition.</w:t>
             </w:r>
           </w:p>
           <w:tbl>
@@ -6395,7 +5900,7 @@
         <w:t xml:space="preserve"> </w:t>
       </w:r>
       <w:r>
-        <w:t xml:space="preserve">presents the results of the Bayesian mixed efects model predicting absolute deviation from the target band during the testing stage. There was no significant main effect of training condition,</w:t>
+        <w:t xml:space="preserve">presents the results of the Bayesian mixed effects model predicting absolute deviation from the target band during the testing stage. There was no significant main effect of training condition,</w:t>
       </w:r>
       <m:oMath>
         <m:r>
@@ -6534,7 +6039,7 @@
               <w:pStyle w:val="ImageCaption"/>
             </w:pPr>
             <w:r>
-              <w:t xml:space="preserve">Figure 14: Experiment 3 Testing Accuracy. A) Empricial Deviations from target band during testing without feedback stage. B) Conditional effect of condition (Constant vs. Varied) and testing band type (trained bands vs. novel extrapolation bands) on testing accuracy. Shown separately for groups trained with the orginal order (used in E1) and reverse order (used in E2). Error bars represent 95% credible intervals.</w:t>
+              <w:t xml:space="preserve">Figure 14: Experiment 3 Testing Accuracy. A) Empirical Deviations from target band during testing without feedback stage. B) Conditional effect of condition (Constant vs. Varied) and testing band type (trained bands vs. novel extrapolation bands) on testing accuracy. Shown separately for groups trained with the original order (used in E1) and reverse order (used in E2). Error bars represent 95% credible intervals.</w:t>
             </w:r>
           </w:p>
           <w:bookmarkEnd w:id="99"/>
@@ -6578,7 +6083,7 @@
               <w:t xml:space="preserve">Experiment 3 testing discrimination</w:t>
             </w:r>
             <w:r>
-              <w:t xml:space="preserve">. Bayesian Mixed Model Predicting Vx as a function of condition (Constant vs. Varied) and Velocity Band. The Intercept represents the baseline condition (constant training &amp; original order), and the Band coefficient represents the slope for the baseline condition. The interaction terms which include condit and Band (e.g., conditVaried:Band &amp; conditVaried:bandOrderReverse:band) respectively indicate the how the slopes of the varied-original condition differed from the baseline condition, and how varied-reverse condition differed from the varied-original condition</w:t>
+              <w:t xml:space="preserve">. Bayesian Mixed Model Predicting Vx as a function of condition (Constant vs. Varied) and Velocity Band. The Intercept represents the baseline condition (constant training &amp; original order), and the Band coefficient represents the slope for the baseline condition. The interaction terms which include condit and Band (e.g., conditVaried:Band &amp; conditVaried:bandOrderReverse:band) respectively indicate how the slopes of the varied-original condition differed from the baseline condition, and how varied-reverse condition differed from the varied-original condition</w:t>
             </w:r>
           </w:p>
           <w:tbl>
@@ -7248,7 +6753,7 @@
         </w:r>
       </w:hyperlink>
       <w:r>
-        <w:t xml:space="preserve">. For the purposes of assessing group differences in discrimination, only the coefficients including the band variable are of interest. The baseline effect of band represents the slope cofficient for the constant training - original order condition, this effect was significant</w:t>
+        <w:t xml:space="preserve">. For the purposes of assessing group differences in discrimination, only the coefficients including the band variable are of interest. The baseline effect of band represents the slope coefficient for the constant training - original order condition, this effect was significant</w:t>
       </w:r>
       <w:r>
         <w:t xml:space="preserve"> </w:t>
@@ -7318,7 +6823,7 @@
         </w:r>
       </w:hyperlink>
       <w:r>
-        <w:t xml:space="preserve">, where the steepness of the best fitting line for the varied-reversed condition is noticably steeper than the other conditions.</w:t>
+        <w:t xml:space="preserve">, where the steepness of the best fitting line for the varied-reversed condition is noticeably steeper than the other conditions.</w:t>
       </w:r>
     </w:p>
     <w:tbl>
@@ -7393,7 +6898,7 @@
               <w:pStyle w:val="ImageCaption"/>
             </w:pPr>
             <w:r>
-              <w:t xml:space="preserve">Figure 15: e3 testing x velocities. Translucent bands with dash lines indicate the correct range for each velocity band.</w:t>
+              <w:t xml:space="preserve">Figure 15: Experiment 3. Empirical distribution of velocities produced in the testing stage. Translucent bands with dash lines indicate the correct range for each velocity band.</w:t>
             </w:r>
           </w:p>
           <w:bookmarkEnd w:id="104"/>
@@ -7499,7 +7004,7 @@
         <w:pStyle w:val="FirstParagraph"/>
       </w:pPr>
       <w:r>
-        <w:t xml:space="preserve">In Experiment 3, we investigated the effects of training condition (constant vs. varied) and band type (training vs. extrapolation) on participants’ accuracy and discrimination during the testing phase. Unlike the previous experiments, participants received ordinal feedback during the training phase. Additionally, Experiment 3 included both the original order condition from Experiment 1 and the reverse order condition from Experiment 2. The results revealed no significant main effects of training condition on testing accuracy, nor was there a significant difference between groups in band discrimination. However, we observed a significant three-way interaction for the discrimination analysis, indicating that the varied condition showed a steeper slope coefficient on the reverse order bands compared to the constant condition. This result suggests that varied training enhanced participants’ ability to discriminate between velocity bands, but only when the band order was reversed during testing.</w:t>
+        <w:t xml:space="preserve">In Experiment 3, we investigated the effects of training condition (constant vs. varied) and band type (training vs. extrapolation) on participants’ accuracy and discrimination during the testing phase. Unlike the previous experiments, participants received only ordinal, not continuous valued, feedback during the training phase. Additionally, Experiment 3 included both the original order condition from Experiment 1 and the reverse order condition from Experiment 2. The results revealed no significant main effects of training condition on testing accuracy, nor was there a significant difference between groups in band discrimination. However, we observed a significant three-way interaction for the discrimination analysis, indicating that the varied condition showed a steeper slope coefficient on the reverse order bands compared to the constant condition. This result suggests that varied training enhanced participants’ ability to discriminate between velocity bands, but only when the band order was reversed during testing.</w:t>
       </w:r>
     </w:p>
     <w:bookmarkEnd w:id="110"/>
@@ -7585,7 +7090,7 @@
               <w:pStyle w:val="ImageCaption"/>
             </w:pPr>
             <w:r>
-              <w:t xml:space="preserve">Figure 17: The Associative Learning Model (ALM). The diagram illustrates the basic structure of the ALM model as used in the present work. Input nodes are activated as a function of their similarity to the lower-boundary of the target band. The generalization parameter,</w:t>
+              <w:t xml:space="preserve">Figure 17: The Associative Learning Model (ALM). The diagram illustrates the basic structure of the ALM model used in the present work. Input nodes are activated as a function of their similarity to the lower-boundary of the target band. The generalization parameter,</w:t>
             </w:r>
             <w:r>
               <w:t xml:space="preserve"> </w:t>
@@ -7596,7 +7101,7 @@
               </m:r>
             </m:oMath>
             <w:r>
-              <w:t xml:space="preserve">, determines the degree to which nearby input nodes are activated. The output nodes are activated as a function of the weighted sum of the input nodes - weights are updated via the delta rule.</w:t>
+              <w:t xml:space="preserve">, determines the degree to which nearby input nodes are activated. The output nodes are activated as a function of the weighted sum of the input nodes. During training, when feedback is provided, network weights connecting the input layer to the output layer are updated via the delta rule.</w:t>
             </w:r>
           </w:p>
           <w:bookmarkEnd w:id="115"/>
@@ -7614,18 +7119,7 @@
         <w:t xml:space="preserve"> </w:t>
       </w:r>
       <w:r>
-        <w:t xml:space="preserve">(</w:t>
-      </w:r>
-      <w:hyperlink w:anchor="ref-deloshExtrapolationSineQua1997">
-        <w:r>
-          <w:rPr>
-            <w:rStyle w:val="Hyperlink"/>
-          </w:rPr>
-          <w:t xml:space="preserve">DeLosh et al., 1997</w:t>
-        </w:r>
-      </w:hyperlink>
-      <w:r>
-        <w:t xml:space="preserve">)</w:t>
+        <w:t xml:space="preserve">(DeLosh et al., 1997)</w:t>
       </w:r>
       <w:r>
         <w:t xml:space="preserve">. ALM is a simple connectionist learning model which closely resembles Kruschke’s ALCOVE model</w:t>
@@ -7634,18 +7128,7 @@
         <w:t xml:space="preserve"> </w:t>
       </w:r>
       <w:r>
-        <w:t xml:space="preserve">(</w:t>
-      </w:r>
-      <w:hyperlink w:anchor="Xdb7e4c44c36e324f43a0c9fdfdb4efa7d250832">
-        <w:r>
-          <w:rPr>
-            <w:rStyle w:val="Hyperlink"/>
-          </w:rPr>
-          <w:t xml:space="preserve">Kruschke, 1992</w:t>
-        </w:r>
-      </w:hyperlink>
-      <w:r>
-        <w:t xml:space="preserve">)</w:t>
+        <w:t xml:space="preserve">(Kruschke, 1992)</w:t>
       </w:r>
       <w:r>
         <w:t xml:space="preserve">, with modifications to allow for the generation of continuous responses.</w:t>
@@ -7671,18 +7154,7 @@
         <w:t xml:space="preserve"> </w:t>
       </w:r>
       <w:r>
-        <w:t xml:space="preserve">(</w:t>
-      </w:r>
-      <w:hyperlink w:anchor="X6f0f3e2b4278100b8b80a49a7e7b7697b43955a">
-        <w:r>
-          <w:rPr>
-            <w:rStyle w:val="Hyperlink"/>
-          </w:rPr>
-          <w:t xml:space="preserve">Page, 2000</w:t>
-        </w:r>
-      </w:hyperlink>
-      <w:r>
-        <w:t xml:space="preserve">)</w:t>
+        <w:t xml:space="preserve">(Page, 2000)</w:t>
       </w:r>
       <w:r>
         <w:t xml:space="preserve">, with each input node corresponding to a particular stimulus, and each output node corresponding to a particular response value. The units in the input layer activate as a function of their Gaussian similarity to the input stimulus ( a_i(X) = exp(-c(X - X_i)^2) ). So, for example, an input stimulus of value 55 would induce maximal activation of the input unit tuned to 55. Depending on the value of the generalization parameter, the nearby units (e.g., 54 and 56; 53 and 57) may also activate to some degree. The units in the input layer activate as a function of their similarity to a presented stimulus. The input layer is fully connected to the output layer, and the activation for any particular output node is simply the weighted sum of the connection weights between that node and the input activations. The network then produces a response by taking the weighted average of the output units (recall that each output unit has a value corresponding to a particular response). During training, the network receives feedback which activates each output unit as a function of its distance from the ideal level of activation necessary to produce the correct response. The connection weights between input and output units are then updated via the standard delta learning rule, where the magnitude of weight changes are controlled by a learning rate parameter.</w:t>
@@ -8336,18 +7808,7 @@
         <w:t xml:space="preserve"> </w:t>
       </w:r>
       <w:r>
-        <w:t xml:space="preserve">(</w:t>
-      </w:r>
-      <w:hyperlink w:anchor="X64e6ec0eda14471ca594e076e6260d2d5ea1ff1">
-        <w:r>
-          <w:rPr>
-            <w:rStyle w:val="Hyperlink"/>
-          </w:rPr>
-          <w:t xml:space="preserve">Brown &amp; Lacroix, 2017</w:t>
-        </w:r>
-      </w:hyperlink>
-      <w:r>
-        <w:t xml:space="preserve">)</w:t>
+        <w:t xml:space="preserve">(Brown &amp; Lacroix, 2017)</w:t>
       </w:r>
       <w:r>
         <w:t xml:space="preserve">, which through a series of manipulations of the y intercept of the underlying function, found that participants consistently demonstrated knowledge of, or a bias towards, the origin point (see</w:t>
@@ -8356,18 +7817,7 @@
         <w:t xml:space="preserve"> </w:t>
       </w:r>
       <w:r>
-        <w:t xml:space="preserve">Kwantes &amp; Neal (</w:t>
-      </w:r>
-      <w:hyperlink w:anchor="ref-kwantesWhyPeopleUnderestimate2006">
-        <w:r>
-          <w:rPr>
-            <w:rStyle w:val="Hyperlink"/>
-          </w:rPr>
-          <w:t xml:space="preserve">2006</w:t>
-        </w:r>
-      </w:hyperlink>
-      <w:r>
-        <w:t xml:space="preserve">)</w:t>
+        <w:t xml:space="preserve">Kwantes &amp; Neal (2006)</w:t>
       </w:r>
       <w:r>
         <w:t xml:space="preserve"> </w:t>
@@ -10334,18 +9784,7 @@
         <w:t xml:space="preserve"> </w:t>
       </w:r>
       <w:r>
-        <w:t xml:space="preserve">Mcdaniel et al. (</w:t>
-      </w:r>
-      <w:hyperlink w:anchor="X11f5d5b369bd61c109baf65d1e55e39f773ac1b">
-        <w:r>
-          <w:rPr>
-            <w:rStyle w:val="Hyperlink"/>
-          </w:rPr>
-          <w:t xml:space="preserve">2009</w:t>
-        </w:r>
-      </w:hyperlink>
-      <w:r>
-        <w:t xml:space="preserve">)</w:t>
+        <w:t xml:space="preserve">McDaniel et al. (2009)</w:t>
       </w:r>
       <w:r>
         <w:t xml:space="preserve">, wherein we examine the performance of each model after being fit to various subsets of the data. Each model was fit to the data with three separate procedures: 1) fit to maximize predictions of the testing data, 2) fit to maximize predictions of both the training and testing data, 3) fit to maximize predictions of the just the training data. We refer to this fitting manipulations as</w:t>
@@ -10385,7 +9824,7 @@
         </m:r>
       </m:oMath>
       <w:r>
-        <w:t xml:space="preserve">) parameters. Parameter estimation was performed using approximate bayesian computation (ABC), which we describe in detail below.</w:t>
+        <w:t xml:space="preserve">) parameters. Parameter estimation was performed using approximate Bayesian computation (ABC), which we describe in detail below.</w:t>
       </w:r>
     </w:p>
     <w:tbl>
@@ -10446,24 +9885,13 @@
               <w:pStyle w:val="BodyText"/>
             </w:pPr>
             <w:r>
-              <w:t xml:space="preserve">To estimate the parameters of ALM and EXAM, we used approximate bayesian computation (ABC), enabling us to obtain an estimate of the posterior distribution of the generalization and learning rate parameters for each individual. ABC belongs to the class of simulation-based inference methods</w:t>
+              <w:t xml:space="preserve">To estimate the parameters of ALM and EXAM, we used approximate Bayesian computation (ABC), enabling us to obtain an estimate of the posterior distribution of the generalization and learning rate parameters for each individual. ABC belongs to the class of simulation-based inference methods</w:t>
             </w:r>
             <w:r>
               <w:t xml:space="preserve"> </w:t>
             </w:r>
             <w:r>
-              <w:t xml:space="preserve">(</w:t>
-            </w:r>
-            <w:hyperlink w:anchor="Xd76bbde764616c71490d78902c2fe767dbf6cf7">
-              <w:r>
-                <w:rPr>
-                  <w:rStyle w:val="Hyperlink"/>
-                </w:rPr>
-                <w:t xml:space="preserve">Cranmer et al., 2020</w:t>
-              </w:r>
-            </w:hyperlink>
-            <w:r>
-              <w:t xml:space="preserve">)</w:t>
+              <w:t xml:space="preserve">(Cranmer et al., 2020)</w:t>
             </w:r>
             <w:r>
               <w:t xml:space="preserve">, which have begun being used for parameter estimation in cognitive modeling relatively recently</w:t>
@@ -10472,46 +9900,7 @@
               <w:t xml:space="preserve"> </w:t>
             </w:r>
             <w:r>
-              <w:t xml:space="preserve">(</w:t>
-            </w:r>
-            <w:hyperlink w:anchor="Xcf9938cf521412a86894385c0bbfa8ab14168cc">
-              <w:r>
-                <w:rPr>
-                  <w:rStyle w:val="Hyperlink"/>
-                </w:rPr>
-                <w:t xml:space="preserve">Kangasrääsiö et al., 2019</w:t>
-              </w:r>
-            </w:hyperlink>
-            <w:r>
-              <w:t xml:space="preserve">;</w:t>
-            </w:r>
-            <w:r>
-              <w:t xml:space="preserve"> </w:t>
-            </w:r>
-            <w:hyperlink w:anchor="X7623174e1be406b52c0c1b2ebfa7d41a05becaa">
-              <w:r>
-                <w:rPr>
-                  <w:rStyle w:val="Hyperlink"/>
-                </w:rPr>
-                <w:t xml:space="preserve">Turner et al., 2016</w:t>
-              </w:r>
-            </w:hyperlink>
-            <w:r>
-              <w:t xml:space="preserve">;</w:t>
-            </w:r>
-            <w:r>
-              <w:t xml:space="preserve"> </w:t>
-            </w:r>
-            <w:hyperlink w:anchor="Xeb57196bf00d31323c6b648bd4db85656f3af93">
-              <w:r>
-                <w:rPr>
-                  <w:rStyle w:val="Hyperlink"/>
-                </w:rPr>
-                <w:t xml:space="preserve">Turner &amp; Van Zandt, 2012</w:t>
-              </w:r>
-            </w:hyperlink>
-            <w:r>
-              <w:t xml:space="preserve">)</w:t>
+              <w:t xml:space="preserve">(Kangasrääsiö et al., 2019; Turner et al., 2016; Turner &amp; Van Zandt, 2012)</w:t>
             </w:r>
             <w:r>
               <w:t xml:space="preserve">. Although they can be applied to any model from which data can be simulated, ABC methods are most useful for complex models that lack an explicit likelihood function (e.g., many neural network models).</w:t>
@@ -10762,7 +10151,7 @@
               </m:sSup>
             </m:oMath>
             <w:r>
-              <w:t xml:space="preserve">. 6) Repeat until desired number of posterior samples are obtained.</w:t>
+              <w:t xml:space="preserve">. 6) Repeat until the desired number of posterior samples are obtained.</w:t>
             </w:r>
           </w:p>
           <w:p>
@@ -10790,32 +10179,7 @@
               <w:t xml:space="preserve"> </w:t>
             </w:r>
             <w:r>
-              <w:t xml:space="preserve">(</w:t>
-            </w:r>
-            <w:hyperlink w:anchor="Xb45317e18cbbcbacee2f01a654f7379bdb6340f">
-              <w:r>
-                <w:rPr>
-                  <w:rStyle w:val="Hyperlink"/>
-                </w:rPr>
-                <w:t xml:space="preserve">Farrell &amp; Lewandowsky, 2018</w:t>
-              </w:r>
-            </w:hyperlink>
-            <w:r>
-              <w:t xml:space="preserve">;</w:t>
-            </w:r>
-            <w:r>
-              <w:t xml:space="preserve"> </w:t>
-            </w:r>
-            <w:hyperlink w:anchor="Xeb57196bf00d31323c6b648bd4db85656f3af93">
-              <w:r>
-                <w:rPr>
-                  <w:rStyle w:val="Hyperlink"/>
-                </w:rPr>
-                <w:t xml:space="preserve">Turner &amp; Van Zandt, 2012</w:t>
-              </w:r>
-            </w:hyperlink>
-            <w:r>
-              <w:t xml:space="preserve">)</w:t>
+              <w:t xml:space="preserve">(Farrell &amp; Lewandowsky, 2018; Turner &amp; Van Zandt, 2012)</w:t>
             </w:r>
             <w:r>
               <w:t xml:space="preserve">. For the test stage, we summarized datasets with mean velocity of each band in the observed dataset as</w:t>
@@ -12154,7 +11518,7 @@
               <w:t xml:space="preserve"> </w:t>
             </w:r>
             <w:r>
-              <w:t xml:space="preserve">was set to the overall standard deviation of each individuals velocity values. Thus, sampled parameter values that generated simulated data within a standard deviation of the observed data were accepted, while worse performing parameters were rejected. After every 300 samples the tolerance was allowed to increase only if the current acceptance rate of the algorithm was less than 1%. In such cases, the tolerance was shifted towards the average discrepancy of the 5 best samples obtained thus far. To ensure the acceptance rate did not become overly permissive,</w:t>
+              <w:t xml:space="preserve">was set to the overall standard deviation of each individual’s velocity values. Thus, sampled parameter values that generated simulated data within a standard deviation of the observed data were accepted, while worse performing parameters were rejected. After every 300 samples the tolerance was allowed to increase only if the current acceptance rate of the algorithm was less than 1%. In such cases, the tolerance was shifted towards the average discrepancy of the 5 best samples obtained thus far. To ensure the acceptance rate did not become overly permissive,</w:t>
             </w:r>
             <w:r>
               <w:t xml:space="preserve"> </w:t>
@@ -12185,18 +11549,7 @@
         <w:t xml:space="preserve"> </w:t>
       </w:r>
       <w:r>
-        <w:t xml:space="preserve">(</w:t>
-      </w:r>
-      <w:hyperlink w:anchor="Xf1ddf9b4f5716cd7af3c394b29ce926ac7d6678">
-        <w:r>
-          <w:rPr>
-            <w:rStyle w:val="Hyperlink"/>
-          </w:rPr>
-          <w:t xml:space="preserve">Bengtsson, 2021</w:t>
-        </w:r>
-      </w:hyperlink>
-      <w:r>
-        <w:t xml:space="preserve">)</w:t>
+        <w:t xml:space="preserve">(Bengtsson, 2021)</w:t>
       </w:r>
       <w:r>
         <w:t xml:space="preserve">, allowing us to parallelize computations across a cluster of ten M1 iMacs, each with 8 cores.</w:t>
@@ -12236,7 +11589,7 @@
               <w:pStyle w:val="ImageCaption"/>
             </w:pPr>
             <w:r>
-              <w:t xml:space="preserve">Table 12: Models errors predicting empirical data from Experiment 1 - aggregated over the full posterior distribution for each participant. Note that Fit Method refers to the subset of the data that the model was trained on, while Task Stage refers to the subset of the data that the model was evaluated on.</w:t>
+              <w:t xml:space="preserve">Table 12: Model errors predicting empirical data from Experiment 1 - aggregated over the full posterior distribution for each participant. Note that Fit Method refers to the subset of the data that the model was trained on, while Task Stage refers to the subset of the data that the model was evaluated on.</w:t>
             </w:r>
           </w:p>
           <w:tbl xmlns:w="http://schemas.openxmlformats.org/wordprocessingml/2006/main" xmlns:wp="http://schemas.openxmlformats.org/drawingml/2006/wordprocessingDrawing" xmlns:r="http://schemas.openxmlformats.org/officeDocument/2006/relationships" xmlns:w14="http://schemas.microsoft.com/office/word/2010/wordml">
@@ -13775,7 +13128,7 @@
         </w:r>
       </w:hyperlink>
       <w:r>
-        <w:t xml:space="preserve">) also show an unsurprising pattern across fitting methods - with models fit only to the test data showing the best performance, followed by models fit to both training and test data, and with models fit only to the training data showing the worst performance (note that y axes are scaled different between plots). Although EXAM tends to perform better for both Constant and Varied participants (see also</w:t>
+        <w:t xml:space="preserve">) show an unsurprising pattern across fitting methods - with models fit only to the test data showing the best performance, followed by models fit to both training and test data, and with models fit only to the training data showing the worst performance (note that Y-axes are scaled different between plots). Although EXAM tends to perform better for both Constant and Varied participants (see also</w:t>
       </w:r>
       <w:r>
         <w:t xml:space="preserve"> </w:t>
@@ -13969,7 +13322,7 @@
         <w:pStyle w:val="BodyText"/>
       </w:pPr>
       <w:r>
-        <w:t xml:space="preserve">To quantitatively assess whether the differences in performance between models, we fit a Bayesian regression predicting the errors of the posterior predictions of each models as a function of the Model (ALM vs. EXAM) and training condition (Constant vs. Varied).</w:t>
+        <w:t xml:space="preserve">To quantitatively assess the differences in performance between models, we fit a Bayesian regression model predicting the errors of the posterior predictions of each models as a function of the Model (ALM vs. EXAM) and training condition (Constant vs. Varied).</w:t>
       </w:r>
     </w:p>
     <w:p>
@@ -13999,7 +13352,7 @@
         <w:t xml:space="preserve"> </w:t>
       </w:r>
       <w:r>
-        <w:t xml:space="preserve">= 60.42, 95% CrI [36.17, 83.85], pd = 100%), indicating that the advantage of EXAM over ALM was significantly greater for the constant group. To assess whether EXAM predicts constant performance significantly better for Constant than for Varied subjects, we calculated the difference in model error between the Constant and Varied conditions specifically for EXAM. The results indicated that the model error for EXAM was significantly lower in the Constant condition compared to the Varied condition, with a mean difference of -22.88 (95% CrI [-46.02, -0.97], pd = 0.98).</w:t>
+        <w:t xml:space="preserve">= 60.42, 95% CrI [36.17, 83.85], pd = 100%), indicating that the advantage of EXAM over ALM was significantly greater for the constant group. To assess whether EXAM predicts performance significantly better for Constant than for Varied subjects, we calculated the difference in model error between the Constant and Varied conditions specifically for EXAM. The results indicated that the model error for EXAM was significantly lower in the Constant condition compared to the Varied condition, with a mean difference of -22.88 (95% CrI [-46.02, -0.97], pd = 0.98).</w:t>
       </w:r>
     </w:p>
     <w:tbl>
@@ -16024,7 +15377,7 @@
               <w:pStyle w:val="ImageCaption"/>
             </w:pPr>
             <w:r>
-              <w:t xml:space="preserve">Table 14: Results of Bayesian Regression models predicting model error as a function of Model (ALM vs. EXAM), Condition (Constant vs. Varied), and the interaction between Model and Condition. The values represent the estimate coefficient for each term, with 95% credible intervals in brackets. The intercept reflects the baseline of ALM and Constant. The other estimates indicate deviations from the baseline for the EXAM mode and varied condition. Lower values indicate better model fit.</w:t>
+              <w:t xml:space="preserve">Table 14: Results of Bayesian Regression models predicting model error as a function of Model (ALM vs. EXAM), Condition (Constant vs. Varied), and the interaction between Model and Condition. The values represent the estimated coefficient for each term, with 95% credible intervals in brackets. The intercept reflects the baseline of ALM and Constant. The other estimates indicate deviations from the baseline for the EXAM mode and varied condition. Lower values indicate better model fit.</w:t>
             </w:r>
           </w:p>
           <w:tbl xmlns:w="http://schemas.openxmlformats.org/wordprocessingml/2006/main" xmlns:wp="http://schemas.openxmlformats.org/drawingml/2006/wordprocessingDrawing" xmlns:r="http://schemas.openxmlformats.org/officeDocument/2006/relationships" xmlns:w14="http://schemas.microsoft.com/office/word/2010/wordml">
@@ -18796,7 +18149,7 @@
         <w:t xml:space="preserve"> </w:t>
       </w:r>
       <w:r>
-        <w:t xml:space="preserve">Data from Experiments 2 and 3 were fit to ALM and EXAM in the same manner as Experiment1 . For brevity, we only plot and discuss the results of the</w:t>
+        <w:t xml:space="preserve">Data from Experiments 2 and 3 were fit to ALM and EXAM in the same manner as Experiment 1. For brevity, we only plot and discuss the results of the</w:t>
       </w:r>
       <w:r>
         <w:t xml:space="preserve"> </w:t>
@@ -18978,7 +18331,7 @@
               <w:pStyle w:val="ImageCaption"/>
             </w:pPr>
             <w:r>
-              <w:t xml:space="preserve">Figure 23: Conditional effects of Model (ALM vs EXAM) and Condition (Constant vs. Varied) on Model Error for Experiment 2 and 3 data. Experiment 3 also includes a control for the order of training vs. testing bands (original order vs. reverse order).</w:t>
+              <w:t xml:space="preserve">Figure 23: Conditional effects of Model (ALM vs EXAM) and Condition (Constant vs. Varied) on Model Error for Experiments 2 and 3 data. Experiment 3 also includes a condition for the order of training vs. testing bands (original order vs. reverse order).</w:t>
             </w:r>
           </w:p>
           <w:bookmarkEnd w:id="147"/>
@@ -19033,7 +18386,7 @@
         <w:pStyle w:val="BodyText"/>
       </w:pPr>
       <w:r>
-        <w:t xml:space="preserve">The superior performance of EXAM, especially for the constant training groups, may initially seem counterintuitive. One might assume that exposure to multiple, varied examples would be necessary to extract an abstract rule. However, EXAM is not a conventional rule-based model; it does not require the explicit abstraction of a rule. Instead, rule-based responses emerge during the retrieval process. The constant groups’ formation of a single, accurate input-output association, combined with the usefulness of the zero point, may have been sufficient for EXAM to capture their performance. A potential concern is that the assumption of participants utilizing the zero point essentially transforms the extrapolation problem into an interpolation problem. However, this concern is mitigated by the consistency of the results across both the original and reversed order conditions (the testing extrapolation bands fall in between the constant training band and the 0 point in experiment 1, but not in experiment 2).</w:t>
+        <w:t xml:space="preserve">The superior performance of EXAM, especially for the constant training groups, may initially seem counterintuitive. One might assume that exposure to multiple, varied examples would be necessary to extract an abstract rule. However, EXAM is not a conventional rule-based model; it does not require the explicit abstraction of a rule. Instead, rule-based responses emerge during the retrieval process. The constant groups’ formation of a single, accurate input-output association, combined with the usefulness of the zero point, seem to have been sufficient for EXAM to capture their performance. A potential concern is that the assumption of participants utilizing the zero point essentially transforms the extrapolation problem into an interpolation problem. However, this concern is mitigated by the consistency of the results across both the original and reversed order conditions (the testing extrapolation bands fall in between the constant training band and the 0 point in experiment 1, but not in experiment 2).</w:t>
       </w:r>
     </w:p>
     <w:p>
@@ -19052,7 +18405,7 @@
         </w:r>
       </w:hyperlink>
       <w:r>
-        <w:t xml:space="preserve">). For example participant 68 exhibits a strong a strong non-monotonicity in the highest velocity band, a pattern which ALM can mimic, but which EXAM cannot capture, given it’s to enforce a simple linear relationship between target velocity and response. Participant 70 (lower right corner of</w:t>
+        <w:t xml:space="preserve">). For example participant 68 exhibits a strong non-monotonicity in the highest velocity band, a pattern which ALM can mimic, but which EXAM cannot capture, given that it enforces a simple linear relationship between target velocity and response. Participant 70 (lower right corner of</w:t>
       </w:r>
       <w:r>
         <w:t xml:space="preserve"> </w:t>
@@ -19084,24 +18437,13 @@
         <w:t xml:space="preserve"> </w:t>
       </w:r>
       <w:r>
-        <w:t xml:space="preserve">The present work compared models based on their ability to predict the observed data, without employing conventional model fit indices such as the Akaike Information Criterion (AIC) or the Bayesian Information Criterion (BIC). These indices, which penalize models based on their number of free parameters, would have been of limited utility in this case, as both ALM and EXAM have two free parameters. However, despite having the same number of free parameters, EXAM could still be considered the more complex model, as it incorporates all the components of ALM plus an additional mechanism for rule-based responding. A more comprehensive model comparison approach might involve performing cross-validation with a held-out subset of the data</w:t>
-      </w:r>
-      <w:r>
-        <w:t xml:space="preserve"> </w:t>
-      </w:r>
-      <w:r>
-        <w:t xml:space="preserve">(</w:t>
-      </w:r>
-      <w:hyperlink w:anchor="ref-mezzadriHoldoutStrategySelecting2022">
-        <w:r>
-          <w:rPr>
-            <w:rStyle w:val="Hyperlink"/>
-          </w:rPr>
-          <w:t xml:space="preserve">Mezzadri et al., 2022</w:t>
-        </w:r>
-      </w:hyperlink>
-      <w:r>
-        <w:t xml:space="preserve">)</w:t>
+        <w:t xml:space="preserve">The present work compared models based on their ability to predict the observed data, without employing conventional model fit indices such as the Akaike Information Criterion (AIC) or the Bayesian Information Criterion (BIC). These indices, which penalize models based on their number of free parameters, would have been of limited utility in the current case, as both ALM and EXAM have two free parameters. However, despite having the same number of free parameters, EXAM could still be considered the more complex model, as it incorporates all the components of ALM plus an additional mechanism for rule-based responding. A more comprehensive model comparison approach might involve performing cross-validation with a held-out subset of the data</w:t>
+      </w:r>
+      <w:r>
+        <w:t xml:space="preserve"> </w:t>
+      </w:r>
+      <w:r>
+        <w:t xml:space="preserve">(Mezzadri et al., 2022)</w:t>
       </w:r>
       <w:r>
         <w:t xml:space="preserve"> </w:t>
@@ -19113,21 +18455,10 @@
         <w:t xml:space="preserve"> </w:t>
       </w:r>
       <w:r>
-        <w:t xml:space="preserve">(</w:t>
-      </w:r>
-      <w:hyperlink w:anchor="ref-domeGdistanceComparisonModel2023">
-        <w:r>
-          <w:rPr>
-            <w:rStyle w:val="Hyperlink"/>
-          </w:rPr>
-          <w:t xml:space="preserve">Dome &amp; Wills, 2023</w:t>
-        </w:r>
-      </w:hyperlink>
-      <w:r>
-        <w:t xml:space="preserve">)</w:t>
-      </w:r>
-      <w:r>
-        <w:t xml:space="preserve">.</w:t>
+        <w:t xml:space="preserve">(Dome &amp; Wills, 2023)</w:t>
+      </w:r>
+      <w:r>
+        <w:t xml:space="preserve">, under the assumption that more constrained models are more impressive when they do adequately fit a given pattern of results.</w:t>
       </w:r>
     </w:p>
     <w:p>
@@ -19347,46 +18678,7 @@
         <w:t xml:space="preserve"> </w:t>
       </w:r>
       <w:r>
-        <w:t xml:space="preserve">(</w:t>
-      </w:r>
-      <w:hyperlink w:anchor="Xb08d1d2c70db9470b6217bc6c358d6ea58e7916">
-        <w:r>
-          <w:rPr>
-            <w:rStyle w:val="Hyperlink"/>
-          </w:rPr>
-          <w:t xml:space="preserve">Catalano &amp; Kleiner, 1984</w:t>
-        </w:r>
-      </w:hyperlink>
-      <w:r>
-        <w:t xml:space="preserve">;</w:t>
-      </w:r>
-      <w:r>
-        <w:t xml:space="preserve"> </w:t>
-      </w:r>
-      <w:hyperlink w:anchor="X0acc7fc1613de11f1df556c6841b86f5c4c9943">
-        <w:r>
-          <w:rPr>
-            <w:rStyle w:val="Hyperlink"/>
-          </w:rPr>
-          <w:t xml:space="preserve">Soderstrom &amp; Bjork, 2015</w:t>
-        </w:r>
-      </w:hyperlink>
-      <w:r>
-        <w:t xml:space="preserve">;</w:t>
-      </w:r>
-      <w:r>
-        <w:t xml:space="preserve"> </w:t>
-      </w:r>
-      <w:hyperlink w:anchor="X05a5acade1fdd8bd616f6380d0ca460d0ffe88c">
-        <w:r>
-          <w:rPr>
-            <w:rStyle w:val="Hyperlink"/>
-          </w:rPr>
-          <w:t xml:space="preserve">Wrisberg et al., 1987</w:t>
-        </w:r>
-      </w:hyperlink>
-      <w:r>
-        <w:t xml:space="preserve">)</w:t>
+        <w:t xml:space="preserve">(Catalano &amp; Kleiner, 1984; Soderstrom &amp; Bjork, 2015; Wrisberg et al., 1987)</w:t>
       </w:r>
       <w:r>
         <w:t xml:space="preserve">. The sole exception to this pattern was the reverse order condition in Experiment 3, where the varied group was not significantly worse than the constant group. Neither the varied condition trained with the same reverse-order items in Experiment 2, nor the original-order varied condition trained with ordinal feedback in Experiment 3 were able to match the performance of their complementary constant groups by the end of training, suggesting that the relative success of the ordinal-reverse ordered varied group cannot be attributed to item or feedback effects alone.</w:t>
@@ -19403,32 +18695,7 @@
         <w:t xml:space="preserve"> </w:t>
       </w:r>
       <w:r>
-        <w:t xml:space="preserve">(</w:t>
-      </w:r>
-      <w:hyperlink w:anchor="ref-deloshExtrapolationSineQua1997">
-        <w:r>
-          <w:rPr>
-            <w:rStyle w:val="Hyperlink"/>
-          </w:rPr>
-          <w:t xml:space="preserve">DeLosh et al., 1997</w:t>
-        </w:r>
-      </w:hyperlink>
-      <w:r>
-        <w:t xml:space="preserve">;</w:t>
-      </w:r>
-      <w:r>
-        <w:t xml:space="preserve"> </w:t>
-      </w:r>
-      <w:hyperlink w:anchor="ref-vandamMappingShapeVisuomotor2015">
-        <w:r>
-          <w:rPr>
-            <w:rStyle w:val="Hyperlink"/>
-          </w:rPr>
-          <w:t xml:space="preserve">van Dam &amp; Ernst, 2015</w:t>
-        </w:r>
-      </w:hyperlink>
-      <w:r>
-        <w:t xml:space="preserve">)</w:t>
+        <w:t xml:space="preserve">(DeLosh et al., 1997; van Dam &amp; Ernst, 2015)</w:t>
       </w:r>
       <w:r>
         <w:t xml:space="preserve">, although the varied training condition of</w:t>
@@ -19437,18 +18704,7 @@
         <w:t xml:space="preserve"> </w:t>
       </w:r>
       <w:r>
-        <w:t xml:space="preserve">van Dam &amp; Ernst (</w:t>
-      </w:r>
-      <w:hyperlink w:anchor="ref-vandamMappingShapeVisuomotor2015">
-        <w:r>
-          <w:rPr>
-            <w:rStyle w:val="Hyperlink"/>
-          </w:rPr>
-          <w:t xml:space="preserve">2015</w:t>
-        </w:r>
-      </w:hyperlink>
-      <w:r>
-        <w:t xml:space="preserve">)</w:t>
+        <w:t xml:space="preserve">van Dam &amp; Ernst (2015)</w:t>
       </w:r>
       <w:r>
         <w:t xml:space="preserve"> </w:t>
@@ -19460,18 +18716,7 @@
         <w:t xml:space="preserve"> </w:t>
       </w:r>
       <w:r>
-        <w:t xml:space="preserve">DeLosh et al. (</w:t>
-      </w:r>
-      <w:hyperlink w:anchor="ref-deloshExtrapolationSineQua1997">
-        <w:r>
-          <w:rPr>
-            <w:rStyle w:val="Hyperlink"/>
-          </w:rPr>
-          <w:t xml:space="preserve">1997</w:t>
-        </w:r>
-      </w:hyperlink>
-      <w:r>
-        <w:t xml:space="preserve">)</w:t>
+        <w:t xml:space="preserve">DeLosh et al. (1997)</w:t>
       </w:r>
       <w:r>
         <w:t xml:space="preserve"> </w:t>
@@ -19483,18 +18728,7 @@
         <w:t xml:space="preserve"> </w:t>
       </w:r>
       <w:r>
-        <w:t xml:space="preserve">DeLosh et al. (</w:t>
-      </w:r>
-      <w:hyperlink w:anchor="ref-deloshExtrapolationSineQua1997">
-        <w:r>
-          <w:rPr>
-            <w:rStyle w:val="Hyperlink"/>
-          </w:rPr>
-          <w:t xml:space="preserve">1997</w:t>
-        </w:r>
-      </w:hyperlink>
-      <w:r>
-        <w:t xml:space="preserve">)</w:t>
+        <w:t xml:space="preserve">DeLosh et al. (1997)</w:t>
       </w:r>
       <w:r>
         <w:t xml:space="preserve"> </w:t>
@@ -19506,18 +18740,7 @@
         <w:t xml:space="preserve"> </w:t>
       </w:r>
       <w:r>
-        <w:t xml:space="preserve">van Dam &amp; Ernst (</w:t>
-      </w:r>
-      <w:hyperlink w:anchor="ref-vandamMappingShapeVisuomotor2015">
-        <w:r>
-          <w:rPr>
-            <w:rStyle w:val="Hyperlink"/>
-          </w:rPr>
-          <w:t xml:space="preserve">2015</w:t>
-        </w:r>
-      </w:hyperlink>
-      <w:r>
-        <w:t xml:space="preserve">)</w:t>
+        <w:t xml:space="preserve">van Dam &amp; Ernst (2015)</w:t>
       </w:r>
       <w:r>
         <w:t xml:space="preserve"> </w:t>
@@ -19565,18 +18788,7 @@
         <w:t xml:space="preserve"> </w:t>
       </w:r>
       <w:r>
-        <w:t xml:space="preserve">DeLosh et al. (</w:t>
-      </w:r>
-      <w:hyperlink w:anchor="ref-deloshExtrapolationSineQua1997">
-        <w:r>
-          <w:rPr>
-            <w:rStyle w:val="Hyperlink"/>
-          </w:rPr>
-          <w:t xml:space="preserve">1997</w:t>
-        </w:r>
-      </w:hyperlink>
-      <w:r>
-        <w:t xml:space="preserve">)</w:t>
+        <w:t xml:space="preserve">DeLosh et al. (1997)</w:t>
       </w:r>
       <w:r>
         <w:t xml:space="preserve">.</w:t>
@@ -19623,60 +18835,7 @@
         <w:t xml:space="preserve"> </w:t>
       </w:r>
       <w:r>
-        <w:t xml:space="preserve">(</w:t>
-      </w:r>
-      <w:hyperlink w:anchor="Xcd3e26f984de6501753473df561682068cafe60">
-        <w:r>
-          <w:rPr>
-            <w:rStyle w:val="Hyperlink"/>
-          </w:rPr>
-          <w:t xml:space="preserve">Busemeyer et al., 1997</w:t>
-        </w:r>
-      </w:hyperlink>
-      <w:r>
-        <w:t xml:space="preserve">;</w:t>
-      </w:r>
-      <w:r>
-        <w:t xml:space="preserve"> </w:t>
-      </w:r>
-      <w:hyperlink w:anchor="ref-deloshExtrapolationSineQua1997">
-        <w:r>
-          <w:rPr>
-            <w:rStyle w:val="Hyperlink"/>
-          </w:rPr>
-          <w:t xml:space="preserve">DeLosh et al., 1997</w:t>
-        </w:r>
-      </w:hyperlink>
-      <w:r>
-        <w:t xml:space="preserve">;</w:t>
-      </w:r>
-      <w:r>
-        <w:t xml:space="preserve"> </w:t>
-      </w:r>
-      <w:hyperlink w:anchor="X608c095f0948e7345777f44e771042cd3bfdb40">
-        <w:r>
-          <w:rPr>
-            <w:rStyle w:val="Hyperlink"/>
-          </w:rPr>
-          <w:t xml:space="preserve">Kalish, 2013</w:t>
-        </w:r>
-      </w:hyperlink>
-      <w:r>
-        <w:t xml:space="preserve">;</w:t>
-      </w:r>
-      <w:r>
-        <w:t xml:space="preserve"> </w:t>
-      </w:r>
-      <w:hyperlink w:anchor="X11f5d5b369bd61c109baf65d1e55e39f773ac1b">
-        <w:r>
-          <w:rPr>
-            <w:rStyle w:val="Hyperlink"/>
-          </w:rPr>
-          <w:t xml:space="preserve">Mcdaniel et al., 2009</w:t>
-        </w:r>
-      </w:hyperlink>
-      <w:r>
-        <w:t xml:space="preserve">)</w:t>
+        <w:t xml:space="preserve">(Busemeyer et al., 1997; DeLosh et al., 1997; Kalish, 2013; McDaniel et al., 2009)</w:t>
       </w:r>
       <w:r>
         <w:t xml:space="preserve">. It thus remains an open question as to whether the influence of training variability might interact with various components of the to-be-learned function.</w:t>
@@ -19712,7 +18871,7 @@
       </w:r>
     </w:p>
     <w:bookmarkEnd w:id="160"/>
-    <w:bookmarkStart w:id="252" w:name="references"/>
+    <w:bookmarkStart w:id="254" w:name="references"/>
     <w:p>
       <w:pPr>
         <w:pStyle w:val="Heading1"/>
@@ -19721,7 +18880,7 @@
         <w:t xml:space="preserve">References</w:t>
       </w:r>
     </w:p>
-    <w:bookmarkStart w:id="251" w:name="refs"/>
+    <w:bookmarkStart w:id="253" w:name="refs"/>
     <w:bookmarkStart w:id="162" w:name="Xf1ddf9b4f5716cd7af3c394b29ce926ac7d6678"/>
     <w:p>
       <w:pPr>
@@ -21101,7 +20260,54 @@
       </w:hyperlink>
     </w:p>
     <w:bookmarkEnd w:id="197"/>
-    <w:bookmarkStart w:id="199" w:name="ref-guoEffectsExampleVariability2014"/>
+    <w:bookmarkStart w:id="199" w:name="ref-gormanInstancebasedModelAccount2022"/>
+    <w:p>
+      <w:pPr>
+        <w:pStyle w:val="Bibliography"/>
+      </w:pPr>
+      <w:r>
+        <w:t xml:space="preserve">Gorman, T. E., &amp; Goldstone, R. L. (2022). An instance-based model account of the benefits of varied practice in visuomotor skill.</w:t>
+      </w:r>
+      <w:r>
+        <w:t xml:space="preserve"> </w:t>
+      </w:r>
+      <w:r>
+        <w:rPr>
+          <w:i/>
+          <w:iCs/>
+        </w:rPr>
+        <w:t xml:space="preserve">Cognitive Psychology</w:t>
+      </w:r>
+      <w:r>
+        <w:t xml:space="preserve">,</w:t>
+      </w:r>
+      <w:r>
+        <w:t xml:space="preserve"> </w:t>
+      </w:r>
+      <w:r>
+        <w:rPr>
+          <w:i/>
+          <w:iCs/>
+        </w:rPr>
+        <w:t xml:space="preserve">137</w:t>
+      </w:r>
+      <w:r>
+        <w:t xml:space="preserve">, 101491.</w:t>
+      </w:r>
+      <w:r>
+        <w:t xml:space="preserve"> </w:t>
+      </w:r>
+      <w:hyperlink r:id="rId198">
+        <w:r>
+          <w:rPr>
+            <w:rStyle w:val="Hyperlink"/>
+          </w:rPr>
+          <w:t xml:space="preserve">https://doi.org/10.1016/j.cogpsych.2022.101491</w:t>
+        </w:r>
+      </w:hyperlink>
+    </w:p>
+    <w:bookmarkEnd w:id="199"/>
+    <w:bookmarkStart w:id="201" w:name="ref-guoEffectsExampleVariability2014"/>
     <w:p>
       <w:pPr>
         <w:pStyle w:val="Bibliography"/>
@@ -21138,7 +20344,7 @@
       <w:r>
         <w:t xml:space="preserve"> </w:t>
       </w:r>
-      <w:hyperlink r:id="rId198">
+      <w:hyperlink r:id="rId200">
         <w:r>
           <w:rPr>
             <w:rStyle w:val="Hyperlink"/>
@@ -21147,8 +20353,8 @@
         </w:r>
       </w:hyperlink>
     </w:p>
-    <w:bookmarkEnd w:id="199"/>
-    <w:bookmarkStart w:id="201" w:name="ref-huHighvariabilityTrainingDoes2024"/>
+    <w:bookmarkEnd w:id="201"/>
+    <w:bookmarkStart w:id="203" w:name="ref-huHighvariabilityTrainingDoes2024"/>
     <w:p>
       <w:pPr>
         <w:pStyle w:val="Bibliography"/>
@@ -21172,7 +20378,7 @@
       <w:r>
         <w:t xml:space="preserve"> </w:t>
       </w:r>
-      <w:hyperlink r:id="rId200">
+      <w:hyperlink r:id="rId202">
         <w:r>
           <w:rPr>
             <w:rStyle w:val="Hyperlink"/>
@@ -21181,8 +20387,8 @@
         </w:r>
       </w:hyperlink>
     </w:p>
-    <w:bookmarkEnd w:id="201"/>
-    <w:bookmarkStart w:id="203" w:name="X608c095f0948e7345777f44e771042cd3bfdb40"/>
+    <w:bookmarkEnd w:id="203"/>
+    <w:bookmarkStart w:id="205" w:name="X608c095f0948e7345777f44e771042cd3bfdb40"/>
     <w:p>
       <w:pPr>
         <w:pStyle w:val="Bibliography"/>
@@ -21219,7 +20425,7 @@
       <w:r>
         <w:t xml:space="preserve"> </w:t>
       </w:r>
-      <w:hyperlink r:id="rId202">
+      <w:hyperlink r:id="rId204">
         <w:r>
           <w:rPr>
             <w:rStyle w:val="Hyperlink"/>
@@ -21228,8 +20434,8 @@
         </w:r>
       </w:hyperlink>
     </w:p>
-    <w:bookmarkEnd w:id="203"/>
-    <w:bookmarkStart w:id="205" w:name="ref-kalishPopulationLinearExperts2004"/>
+    <w:bookmarkEnd w:id="205"/>
+    <w:bookmarkStart w:id="207" w:name="ref-kalishPopulationLinearExperts2004"/>
     <w:p>
       <w:pPr>
         <w:pStyle w:val="Bibliography"/>
@@ -21296,7 +20502,7 @@
       <w:r>
         <w:t xml:space="preserve"> </w:t>
       </w:r>
-      <w:hyperlink r:id="rId204">
+      <w:hyperlink r:id="rId206">
         <w:r>
           <w:rPr>
             <w:rStyle w:val="Hyperlink"/>
@@ -21305,8 +20511,8 @@
         </w:r>
       </w:hyperlink>
     </w:p>
-    <w:bookmarkEnd w:id="205"/>
-    <w:bookmarkStart w:id="207" w:name="Xcf9938cf521412a86894385c0bbfa8ab14168cc"/>
+    <w:bookmarkEnd w:id="207"/>
+    <w:bookmarkStart w:id="209" w:name="Xcf9938cf521412a86894385c0bbfa8ab14168cc"/>
     <w:p>
       <w:pPr>
         <w:pStyle w:val="Bibliography"/>
@@ -21376,7 +20582,7 @@
       <w:r>
         <w:t xml:space="preserve"> </w:t>
       </w:r>
-      <w:hyperlink r:id="rId206">
+      <w:hyperlink r:id="rId208">
         <w:r>
           <w:rPr>
             <w:rStyle w:val="Hyperlink"/>
@@ -21385,8 +20591,8 @@
         </w:r>
       </w:hyperlink>
     </w:p>
-    <w:bookmarkEnd w:id="207"/>
-    <w:bookmarkStart w:id="209" w:name="ref-kohFunctionLearningInduction1991"/>
+    <w:bookmarkEnd w:id="209"/>
+    <w:bookmarkStart w:id="211" w:name="ref-kohFunctionLearningInduction1991"/>
     <w:p>
       <w:pPr>
         <w:pStyle w:val="Bibliography"/>
@@ -21435,7 +20641,7 @@
       <w:r>
         <w:t xml:space="preserve"> </w:t>
       </w:r>
-      <w:hyperlink r:id="rId208">
+      <w:hyperlink r:id="rId210">
         <w:r>
           <w:rPr>
             <w:rStyle w:val="Hyperlink"/>
@@ -21444,8 +20650,8 @@
         </w:r>
       </w:hyperlink>
     </w:p>
-    <w:bookmarkEnd w:id="209"/>
-    <w:bookmarkStart w:id="211" w:name="Xdb7e4c44c36e324f43a0c9fdfdb4efa7d250832"/>
+    <w:bookmarkEnd w:id="211"/>
+    <w:bookmarkStart w:id="213" w:name="Xdb7e4c44c36e324f43a0c9fdfdb4efa7d250832"/>
     <w:p>
       <w:pPr>
         <w:pStyle w:val="Bibliography"/>
@@ -21512,7 +20718,7 @@
       <w:r>
         <w:t xml:space="preserve"> </w:t>
       </w:r>
-      <w:hyperlink r:id="rId210">
+      <w:hyperlink r:id="rId212">
         <w:r>
           <w:rPr>
             <w:rStyle w:val="Hyperlink"/>
@@ -21521,8 +20727,8 @@
         </w:r>
       </w:hyperlink>
     </w:p>
-    <w:bookmarkEnd w:id="211"/>
-    <w:bookmarkStart w:id="213" w:name="ref-kwantesWhyPeopleUnderestimate2006"/>
+    <w:bookmarkEnd w:id="213"/>
+    <w:bookmarkStart w:id="215" w:name="ref-kwantesWhyPeopleUnderestimate2006"/>
     <w:p>
       <w:pPr>
         <w:pStyle w:val="Bibliography"/>
@@ -21559,7 +20765,7 @@
       <w:r>
         <w:t xml:space="preserve"> </w:t>
       </w:r>
-      <w:hyperlink r:id="rId212">
+      <w:hyperlink r:id="rId214">
         <w:r>
           <w:rPr>
             <w:rStyle w:val="Hyperlink"/>
@@ -21568,8 +20774,8 @@
         </w:r>
       </w:hyperlink>
     </w:p>
-    <w:bookmarkEnd w:id="213"/>
-    <w:bookmarkStart w:id="215" w:name="X11a702c183fe711be8f27283712c55ac310fdf4"/>
+    <w:bookmarkEnd w:id="215"/>
+    <w:bookmarkStart w:id="217" w:name="X11a702c183fe711be8f27283712c55ac310fdf4"/>
     <w:p>
       <w:pPr>
         <w:pStyle w:val="Bibliography"/>
@@ -21669,7 +20875,7 @@
       <w:r>
         <w:t xml:space="preserve"> </w:t>
       </w:r>
-      <w:hyperlink r:id="rId214">
+      <w:hyperlink r:id="rId216">
         <w:r>
           <w:rPr>
             <w:rStyle w:val="Hyperlink"/>
@@ -21678,14 +20884,14 @@
         </w:r>
       </w:hyperlink>
     </w:p>
-    <w:bookmarkEnd w:id="215"/>
-    <w:bookmarkStart w:id="217" w:name="X11f5d5b369bd61c109baf65d1e55e39f773ac1b"/>
+    <w:bookmarkEnd w:id="217"/>
+    <w:bookmarkStart w:id="219" w:name="X11f5d5b369bd61c109baf65d1e55e39f773ac1b"/>
     <w:p>
       <w:pPr>
         <w:pStyle w:val="Bibliography"/>
       </w:pPr>
       <w:r>
-        <w:t xml:space="preserve">Mcdaniel, M. A., Dimperio, E., Griego, J. A., &amp; Busemeyer, J. R. (2009). Predicting transfer performance:</w:t>
+        <w:t xml:space="preserve">McDaniel, M. A., Dimperio, E., Jacqueline A. Griego, &amp; Busemeyer, J. R. (2009). Predicting transfer performance:</w:t>
       </w:r>
       <w:r>
         <w:t xml:space="preserve"> </w:t>
@@ -21728,7 +20934,7 @@
       <w:r>
         <w:t xml:space="preserve"> </w:t>
       </w:r>
-      <w:hyperlink r:id="rId216">
+      <w:hyperlink r:id="rId218">
         <w:r>
           <w:rPr>
             <w:rStyle w:val="Hyperlink"/>
@@ -21737,8 +20943,8 @@
         </w:r>
       </w:hyperlink>
     </w:p>
-    <w:bookmarkEnd w:id="217"/>
-    <w:bookmarkStart w:id="219" w:name="ref-mcdanielEffectsSpacedMassed2013"/>
+    <w:bookmarkEnd w:id="219"/>
+    <w:bookmarkStart w:id="221" w:name="ref-mcdanielEffectsSpacedMassed2013"/>
     <w:p>
       <w:pPr>
         <w:pStyle w:val="Bibliography"/>
@@ -21775,7 +20981,7 @@
       <w:r>
         <w:t xml:space="preserve"> </w:t>
       </w:r>
-      <w:hyperlink r:id="rId218">
+      <w:hyperlink r:id="rId220">
         <w:r>
           <w:rPr>
             <w:rStyle w:val="Hyperlink"/>
@@ -21784,8 +20990,8 @@
         </w:r>
       </w:hyperlink>
     </w:p>
-    <w:bookmarkEnd w:id="219"/>
-    <w:bookmarkStart w:id="221" w:name="ref-mezzadriHoldoutStrategySelecting2022"/>
+    <w:bookmarkEnd w:id="221"/>
+    <w:bookmarkStart w:id="223" w:name="ref-mezzadriHoldoutStrategySelecting2022"/>
     <w:p>
       <w:pPr>
         <w:pStyle w:val="Bibliography"/>
@@ -21834,7 +21040,7 @@
       <w:r>
         <w:t xml:space="preserve"> </w:t>
       </w:r>
-      <w:hyperlink r:id="rId220">
+      <w:hyperlink r:id="rId222">
         <w:r>
           <w:rPr>
             <w:rStyle w:val="Hyperlink"/>
@@ -21843,8 +21049,8 @@
         </w:r>
       </w:hyperlink>
     </w:p>
-    <w:bookmarkEnd w:id="221"/>
-    <w:bookmarkStart w:id="223" w:name="X6f0f3e2b4278100b8b80a49a7e7b7697b43955a"/>
+    <w:bookmarkEnd w:id="223"/>
+    <w:bookmarkStart w:id="225" w:name="X6f0f3e2b4278100b8b80a49a7e7b7697b43955a"/>
     <w:p>
       <w:pPr>
         <w:pStyle w:val="Bibliography"/>
@@ -21893,7 +21099,7 @@
       <w:r>
         <w:t xml:space="preserve"> </w:t>
       </w:r>
-      <w:hyperlink r:id="rId222">
+      <w:hyperlink r:id="rId224">
         <w:r>
           <w:rPr>
             <w:rStyle w:val="Hyperlink"/>
@@ -21902,8 +21108,8 @@
         </w:r>
       </w:hyperlink>
     </w:p>
-    <w:bookmarkEnd w:id="223"/>
-    <w:bookmarkStart w:id="225" w:name="ref-perryLearnLocallyThink2010"/>
+    <w:bookmarkEnd w:id="225"/>
+    <w:bookmarkStart w:id="227" w:name="ref-perryLearnLocallyThink2010"/>
     <w:p>
       <w:pPr>
         <w:pStyle w:val="Bibliography"/>
@@ -21979,7 +21185,7 @@
       <w:r>
         <w:t xml:space="preserve"> </w:t>
       </w:r>
-      <w:hyperlink r:id="rId224">
+      <w:hyperlink r:id="rId226">
         <w:r>
           <w:rPr>
             <w:rStyle w:val="Hyperlink"/>
@@ -21988,8 +21194,8 @@
         </w:r>
       </w:hyperlink>
     </w:p>
-    <w:bookmarkEnd w:id="225"/>
-    <w:bookmarkStart w:id="227" w:name="ref-posnerGenesisAbstractIdeas1968"/>
+    <w:bookmarkEnd w:id="227"/>
+    <w:bookmarkStart w:id="229" w:name="ref-posnerGenesisAbstractIdeas1968"/>
     <w:p>
       <w:pPr>
         <w:pStyle w:val="Bibliography"/>
@@ -22026,7 +21232,7 @@
       <w:r>
         <w:t xml:space="preserve"> </w:t>
       </w:r>
-      <w:hyperlink r:id="rId226">
+      <w:hyperlink r:id="rId228">
         <w:r>
           <w:rPr>
             <w:rStyle w:val="Hyperlink"/>
@@ -22035,8 +21241,8 @@
         </w:r>
       </w:hyperlink>
     </w:p>
-    <w:bookmarkEnd w:id="227"/>
-    <w:bookmarkStart w:id="229" w:name="ref-ravivHowVariabilityShapes2022"/>
+    <w:bookmarkEnd w:id="229"/>
+    <w:bookmarkStart w:id="231" w:name="ref-ravivHowVariabilityShapes2022"/>
     <w:p>
       <w:pPr>
         <w:pStyle w:val="Bibliography"/>
@@ -22060,7 +21266,7 @@
       <w:r>
         <w:t xml:space="preserve"> </w:t>
       </w:r>
-      <w:hyperlink r:id="rId228">
+      <w:hyperlink r:id="rId230">
         <w:r>
           <w:rPr>
             <w:rStyle w:val="Hyperlink"/>
@@ -22069,8 +21275,8 @@
         </w:r>
       </w:hyperlink>
     </w:p>
-    <w:bookmarkEnd w:id="229"/>
-    <w:bookmarkStart w:id="231" w:name="ref-rollerVariablePracticeLenses2001"/>
+    <w:bookmarkEnd w:id="231"/>
+    <w:bookmarkStart w:id="233" w:name="ref-rollerVariablePracticeLenses2001"/>
     <w:p>
       <w:pPr>
         <w:pStyle w:val="Bibliography"/>
@@ -22107,7 +21313,7 @@
       <w:r>
         <w:t xml:space="preserve"> </w:t>
       </w:r>
-      <w:hyperlink r:id="rId230">
+      <w:hyperlink r:id="rId232">
         <w:r>
           <w:rPr>
             <w:rStyle w:val="Hyperlink"/>
@@ -22116,8 +21322,8 @@
         </w:r>
       </w:hyperlink>
     </w:p>
-    <w:bookmarkEnd w:id="231"/>
-    <w:bookmarkStart w:id="233" w:name="Xdf977ba0e3f22e132b04d26319edfec1b78769d"/>
+    <w:bookmarkEnd w:id="233"/>
+    <w:bookmarkStart w:id="235" w:name="Xdf977ba0e3f22e132b04d26319edfec1b78769d"/>
     <w:p>
       <w:pPr>
         <w:pStyle w:val="Bibliography"/>
@@ -22166,7 +21372,7 @@
       <w:r>
         <w:t xml:space="preserve"> </w:t>
       </w:r>
-      <w:hyperlink r:id="rId232">
+      <w:hyperlink r:id="rId234">
         <w:r>
           <w:rPr>
             <w:rStyle w:val="Hyperlink"/>
@@ -22175,8 +21381,8 @@
         </w:r>
       </w:hyperlink>
     </w:p>
-    <w:bookmarkEnd w:id="233"/>
-    <w:bookmarkStart w:id="235" w:name="ref-schmidtSchemaTheoryDiscrete1975"/>
+    <w:bookmarkEnd w:id="235"/>
+    <w:bookmarkStart w:id="237" w:name="ref-schmidtSchemaTheoryDiscrete1975"/>
     <w:p>
       <w:pPr>
         <w:pStyle w:val="Bibliography"/>
@@ -22213,7 +21419,7 @@
       <w:r>
         <w:t xml:space="preserve"> </w:t>
       </w:r>
-      <w:hyperlink r:id="rId234">
+      <w:hyperlink r:id="rId236">
         <w:r>
           <w:rPr>
             <w:rStyle w:val="Hyperlink"/>
@@ -22222,8 +21428,8 @@
         </w:r>
       </w:hyperlink>
     </w:p>
-    <w:bookmarkEnd w:id="235"/>
-    <w:bookmarkStart w:id="237" w:name="X072c1cde369bcb8ccfc8c60c4e4877236c1710d"/>
+    <w:bookmarkEnd w:id="237"/>
+    <w:bookmarkStart w:id="239" w:name="X072c1cde369bcb8ccfc8c60c4e4877236c1710d"/>
     <w:p>
       <w:pPr>
         <w:pStyle w:val="Bibliography"/>
@@ -22269,7 +21475,7 @@
       <w:r>
         <w:t xml:space="preserve"> </w:t>
       </w:r>
-      <w:hyperlink r:id="rId236">
+      <w:hyperlink r:id="rId238">
         <w:r>
           <w:rPr>
             <w:rStyle w:val="Hyperlink"/>
@@ -22278,8 +21484,8 @@
         </w:r>
       </w:hyperlink>
     </w:p>
-    <w:bookmarkEnd w:id="237"/>
-    <w:bookmarkStart w:id="239" w:name="X0acc7fc1613de11f1df556c6841b86f5c4c9943"/>
+    <w:bookmarkEnd w:id="239"/>
+    <w:bookmarkStart w:id="241" w:name="X0acc7fc1613de11f1df556c6841b86f5c4c9943"/>
     <w:p>
       <w:pPr>
         <w:pStyle w:val="Bibliography"/>
@@ -22328,7 +21534,7 @@
       <w:r>
         <w:t xml:space="preserve"> </w:t>
       </w:r>
-      <w:hyperlink r:id="rId238">
+      <w:hyperlink r:id="rId240">
         <w:r>
           <w:rPr>
             <w:rStyle w:val="Hyperlink"/>
@@ -22337,8 +21543,8 @@
         </w:r>
       </w:hyperlink>
     </w:p>
-    <w:bookmarkEnd w:id="239"/>
-    <w:bookmarkStart w:id="240" w:name="X7b3c79bfb7654af1f4b03dba64dad1a6765c972"/>
+    <w:bookmarkEnd w:id="241"/>
+    <w:bookmarkStart w:id="242" w:name="X7b3c79bfb7654af1f4b03dba64dad1a6765c972"/>
     <w:p>
       <w:pPr>
         <w:pStyle w:val="Bibliography"/>
@@ -22430,8 +21636,8 @@
         <w:t xml:space="preserve">. R: A Language and Environment for Statistical Computing.</w:t>
       </w:r>
     </w:p>
-    <w:bookmarkEnd w:id="240"/>
-    <w:bookmarkStart w:id="242" w:name="X7623174e1be406b52c0c1b2ebfa7d41a05becaa"/>
+    <w:bookmarkEnd w:id="242"/>
+    <w:bookmarkStart w:id="244" w:name="X7623174e1be406b52c0c1b2ebfa7d41a05becaa"/>
     <w:p>
       <w:pPr>
         <w:pStyle w:val="Bibliography"/>
@@ -22468,7 +21674,7 @@
       <w:r>
         <w:t xml:space="preserve"> </w:t>
       </w:r>
-      <w:hyperlink r:id="rId241">
+      <w:hyperlink r:id="rId243">
         <w:r>
           <w:rPr>
             <w:rStyle w:val="Hyperlink"/>
@@ -22477,8 +21683,8 @@
         </w:r>
       </w:hyperlink>
     </w:p>
-    <w:bookmarkEnd w:id="242"/>
-    <w:bookmarkStart w:id="244" w:name="Xeb57196bf00d31323c6b648bd4db85656f3af93"/>
+    <w:bookmarkEnd w:id="244"/>
+    <w:bookmarkStart w:id="246" w:name="Xeb57196bf00d31323c6b648bd4db85656f3af93"/>
     <w:p>
       <w:pPr>
         <w:pStyle w:val="Bibliography"/>
@@ -22527,7 +21733,7 @@
       <w:r>
         <w:t xml:space="preserve"> </w:t>
       </w:r>
-      <w:hyperlink r:id="rId243">
+      <w:hyperlink r:id="rId245">
         <w:r>
           <w:rPr>
             <w:rStyle w:val="Hyperlink"/>
@@ -22536,8 +21742,8 @@
         </w:r>
       </w:hyperlink>
     </w:p>
-    <w:bookmarkEnd w:id="244"/>
-    <w:bookmarkStart w:id="246" w:name="ref-vandamMappingShapeVisuomotor2015"/>
+    <w:bookmarkEnd w:id="246"/>
+    <w:bookmarkStart w:id="248" w:name="ref-vandamMappingShapeVisuomotor2015"/>
     <w:p>
       <w:pPr>
         <w:pStyle w:val="Bibliography"/>
@@ -22640,7 +21846,7 @@
       <w:r>
         <w:t xml:space="preserve"> </w:t>
       </w:r>
-      <w:hyperlink r:id="rId245">
+      <w:hyperlink r:id="rId247">
         <w:r>
           <w:rPr>
             <w:rStyle w:val="Hyperlink"/>
@@ -22649,8 +21855,8 @@
         </w:r>
       </w:hyperlink>
     </w:p>
-    <w:bookmarkEnd w:id="246"/>
-    <w:bookmarkStart w:id="248" w:name="ref-vanrossumSchmidtSchemaTheory1990"/>
+    <w:bookmarkEnd w:id="248"/>
+    <w:bookmarkStart w:id="250" w:name="ref-vanrossumSchmidtSchemaTheory1990"/>
     <w:p>
       <w:pPr>
         <w:pStyle w:val="Bibliography"/>
@@ -22687,7 +21893,7 @@
       <w:r>
         <w:t xml:space="preserve"> </w:t>
       </w:r>
-      <w:hyperlink r:id="rId247">
+      <w:hyperlink r:id="rId249">
         <w:r>
           <w:rPr>
             <w:rStyle w:val="Hyperlink"/>
@@ -22696,8 +21902,8 @@
         </w:r>
       </w:hyperlink>
     </w:p>
-    <w:bookmarkEnd w:id="248"/>
-    <w:bookmarkStart w:id="250" w:name="X05a5acade1fdd8bd616f6380d0ca460d0ffe88c"/>
+    <w:bookmarkEnd w:id="250"/>
+    <w:bookmarkStart w:id="252" w:name="X05a5acade1fdd8bd616f6380d0ca460d0ffe88c"/>
     <w:p>
       <w:pPr>
         <w:pStyle w:val="Bibliography"/>
@@ -22776,7 +21982,7 @@
       <w:r>
         <w:t xml:space="preserve"> </w:t>
       </w:r>
-      <w:hyperlink r:id="rId249">
+      <w:hyperlink r:id="rId251">
         <w:r>
           <w:rPr>
             <w:rStyle w:val="Hyperlink"/>
@@ -22785,9 +21991,9 @@
         </w:r>
       </w:hyperlink>
     </w:p>
-    <w:bookmarkEnd w:id="250"/>
-    <w:bookmarkEnd w:id="251"/>
     <w:bookmarkEnd w:id="252"/>
+    <w:bookmarkEnd w:id="253"/>
+    <w:bookmarkEnd w:id="254"/>
     <w:sectPr/>
   </w:body>
 </w:document>

</xml_diff>

<commit_message>
render after discussion edits
</commit_message>
<xml_diff>
--- a/Manuscript/output/htw_manuscript.docx
+++ b/Manuscript/output/htw_manuscript.docx
@@ -18689,7 +18689,7 @@
         <w:pStyle w:val="BodyText"/>
       </w:pPr>
       <w:r>
-        <w:t xml:space="preserve">Our findings also diverge from the two previous studies to cleanly manipulate the variability of training items in a function learning task</w:t>
+        <w:t xml:space="preserve">Our findings also diverge from the two previous studies that cleanly manipulated the variability of training items in a function learning task</w:t>
       </w:r>
       <w:r>
         <w:t xml:space="preserve"> </w:t>
@@ -18734,7 +18734,7 @@
         <w:t xml:space="preserve"> </w:t>
       </w:r>
       <w:r>
-        <w:t xml:space="preserve">trained participants with either 8, 20, or 50 unique items (all receiving the same total number of training trials). These larger sets of unique items, combined with the fact that participants achieved near ceiling level performance by the end of training - may have made it more difficult to observe any between-group differences of training variation in their study.</w:t>
+        <w:t xml:space="preserve">trained participants with either 8, 20, or 50 unique items (all receiving the same total number of training trials). These larger sets of unique items, combined with the fact that participants achieved near ceiling level performance by the end of training, may have made it more difficult to observe any between-group differences of training variation in their study.</w:t>
       </w:r>
       <w:r>
         <w:t xml:space="preserve"> </w:t>
@@ -18764,7 +18764,7 @@
         <w:t xml:space="preserve"> </w:t>
       </w:r>
       <w:r>
-        <w:t xml:space="preserve">of the input shape. This entirely arbitrary mapping also would have preculded any sense of a</w:t>
+        <w:t xml:space="preserve">of the input shape. This entirely arbitrary mapping also would have precluded any sense sensible</w:t>
       </w:r>
       <w:r>
         <w:t xml:space="preserve"> </w:t>
@@ -18817,13 +18817,13 @@
         <w:t xml:space="preserve"> </w:t>
       </w:r>
       <w:r>
-        <w:t xml:space="preserve">First, although the constant training group never had experience from a velocity band closer to the extrapolation bands than the varied group, they always had a three times more trials with the nearest velocity band. Such a difference may be an unavoidable consequence of varied vs. constant design which match the total number of training trials between the two groups. However in order to more carefully tease apart the influence of variability from the influence of frequency/repetition effects, future research could explore alternative designs that maintain the variability manipulation while equating the amount of training on the nearest examples across conditions, such as by increasing the total number of trials for the varied group.</w:t>
-      </w:r>
-      <w:r>
-        <w:t xml:space="preserve"> </w:t>
-      </w:r>
-      <w:r>
-        <w:t xml:space="preserve">Another limitation is that the testing stage did not include any interpolation items, i.e. the participants tested only from the training bands they experienced during training, or from extrapolation bands. The absence of interpolation testing makes it more difficult to distinguish between the effects of training variability on extrapolation specifically, as opposed to generalization more broadly. Of course, the nature of the constant training condition makes interpolation testing impossible to implement, however future studies might compare a training regimes that each include at least 2 distinct items, but still differ in total amount of variability experienced, which would then allow groups to be compared in terms of both interpolation and extrapolation testing.</w:t>
+        <w:t xml:space="preserve">First, although the constant training group never had experience from a velocity band closer to the extrapolation bands than the varied group, they always had a three times more trials with the nearest velocity band. Such a difference may be an unavoidable consequence of a varied vs. constant design which matches the total number of training trials between the two groups. However, in order to more carefully tease apart the influence of variability from the influence of frequency/repetition effects, future research could explore alternative designs that maintain the variability manipulation while equating the amount of training on the nearest examples across conditions, such as by increasing the total number of trials for the varied group.</w:t>
+      </w:r>
+      <w:r>
+        <w:t xml:space="preserve"> </w:t>
+      </w:r>
+      <w:r>
+        <w:t xml:space="preserve">Another limitation is that the testing stage did not include any interpolation items, i.e. the participants were tested only from the training bands they experienced during training, or from extrapolation bands. The absence of interpolation testing makes it more difficult to distinguish between the effects of training variability on extrapolation specifically, as opposed to generalization more broadly. Of course, the nature of the constant training condition makes interpolation testing impossible to implement, however future studies might compare training regimes that each include at least 2 distinct items, but still differ in the total amount of variability experienced, which would then allow groups to be compared in terms of both interpolation and extrapolation testing.</w:t>
       </w:r>
       <w:r>
         <w:t xml:space="preserve"> </w:t>

</xml_diff>